<commit_message>
Updated the document for supporting different OS types.
</commit_message>
<xml_diff>
--- a/Resources/Unravel Snowflake Advanced Health check download guide.docx
+++ b/Resources/Unravel Snowflake Advanced Health check download guide.docx
@@ -57,7 +57,23 @@
           <w:sz w:val="44"/>
           <w:szCs w:val="44"/>
         </w:rPr>
-        <w:t xml:space="preserve"> Guide</w:t>
+        <w:t xml:space="preserve"> </w:t>
+      </w:r>
+      <w:r>
+        <w:rPr>
+          <w:b/>
+          <w:sz w:val="44"/>
+          <w:szCs w:val="44"/>
+        </w:rPr>
+        <w:t xml:space="preserve">Metadata Download </w:t>
+      </w:r>
+      <w:r>
+        <w:rPr>
+          <w:b/>
+          <w:sz w:val="44"/>
+          <w:szCs w:val="44"/>
+        </w:rPr>
+        <w:t>Guide</w:t>
       </w:r>
     </w:p>
     <w:p>
@@ -112,7 +128,7 @@
                     <pic:cNvPicPr preferRelativeResize="0"/>
                   </pic:nvPicPr>
                   <pic:blipFill>
-                    <a:blip r:embed="rId8"/>
+                    <a:blip r:embed="rId9"/>
                     <a:srcRect/>
                     <a:stretch>
                       <a:fillRect/>
@@ -153,7 +169,7 @@
                     <pic:cNvPicPr preferRelativeResize="0"/>
                   </pic:nvPicPr>
                   <pic:blipFill>
-                    <a:blip r:embed="rId9"/>
+                    <a:blip r:embed="rId10"/>
                     <a:srcRect l="8203" t="38336" r="2833" b="32570"/>
                     <a:stretch>
                       <a:fillRect/>
@@ -1336,10 +1352,10 @@
           <w:noProof/>
         </w:rPr>
         <w:drawing>
-          <wp:inline distT="0" distB="0" distL="0" distR="0" wp14:anchorId="128D51AE" wp14:editId="4916FD43">
-            <wp:extent cx="5943600" cy="3399155"/>
-            <wp:effectExtent l="0" t="0" r="0" b="4445"/>
-            <wp:docPr id="1641243432" name="Picture 1"/>
+          <wp:inline distT="0" distB="0" distL="0" distR="0" wp14:anchorId="6D030720" wp14:editId="5B01F479">
+            <wp:extent cx="5943600" cy="3396615"/>
+            <wp:effectExtent l="101600" t="76200" r="101600" b="108585"/>
+            <wp:docPr id="1722551184" name="Picture 1" descr="A computer screen shot of a computer&#10;&#10;Description automatically generated"/>
             <wp:cNvGraphicFramePr>
               <a:graphicFrameLocks xmlns:a="http://schemas.openxmlformats.org/drawingml/2006/main" noChangeAspect="1"/>
             </wp:cNvGraphicFramePr>
@@ -1347,11 +1363,11 @@
               <a:graphicData uri="http://schemas.openxmlformats.org/drawingml/2006/picture">
                 <pic:pic xmlns:pic="http://schemas.openxmlformats.org/drawingml/2006/picture">
                   <pic:nvPicPr>
-                    <pic:cNvPr id="1641243432" name=""/>
+                    <pic:cNvPr id="1722551184" name="Picture 1" descr="A computer screen shot of a computer&#10;&#10;Description automatically generated"/>
                     <pic:cNvPicPr/>
                   </pic:nvPicPr>
                   <pic:blipFill>
-                    <a:blip r:embed="rId10"/>
+                    <a:blip r:embed="rId11"/>
                     <a:stretch>
                       <a:fillRect/>
                     </a:stretch>
@@ -1359,7 +1375,83 @@
                   <pic:spPr>
                     <a:xfrm>
                       <a:off x="0" y="0"/>
-                      <a:ext cx="5943600" cy="3399155"/>
+                      <a:ext cx="5943600" cy="3396615"/>
+                    </a:xfrm>
+                    <a:prstGeom prst="rect">
+                      <a:avLst/>
+                    </a:prstGeom>
+                    <a:solidFill>
+                      <a:srgbClr val="FFFFFF">
+                        <a:shade val="85000"/>
+                      </a:srgbClr>
+                    </a:solidFill>
+                    <a:ln w="88900" cap="sq">
+                      <a:solidFill>
+                        <a:srgbClr val="FFFFFF"/>
+                      </a:solidFill>
+                      <a:miter lim="800000"/>
+                    </a:ln>
+                    <a:effectLst>
+                      <a:outerShdw blurRad="55000" dist="18000" dir="5400000" algn="tl" rotWithShape="0">
+                        <a:srgbClr val="000000">
+                          <a:alpha val="40000"/>
+                        </a:srgbClr>
+                      </a:outerShdw>
+                    </a:effectLst>
+                    <a:scene3d>
+                      <a:camera prst="orthographicFront"/>
+                      <a:lightRig rig="twoPt" dir="t">
+                        <a:rot lat="0" lon="0" rev="7200000"/>
+                      </a:lightRig>
+                    </a:scene3d>
+                    <a:sp3d>
+                      <a:bevelT w="25400" h="19050"/>
+                      <a:contourClr>
+                        <a:srgbClr val="FFFFFF"/>
+                      </a:contourClr>
+                    </a:sp3d>
+                  </pic:spPr>
+                </pic:pic>
+              </a:graphicData>
+            </a:graphic>
+          </wp:inline>
+        </w:drawing>
+      </w:r>
+    </w:p>
+    <w:p/>
+    <w:p>
+      <w:r>
+        <w:t xml:space="preserve">We are going to follow </w:t>
+      </w:r>
+      <w:r>
+        <w:rPr>
+          <w:noProof/>
+        </w:rPr>
+        <w:drawing>
+          <wp:inline distT="0" distB="0" distL="0" distR="0" wp14:anchorId="587966A8" wp14:editId="72D4F639">
+            <wp:extent cx="213360" cy="208511"/>
+            <wp:effectExtent l="0" t="0" r="2540" b="0"/>
+            <wp:docPr id="212696753" name="Picture 1"/>
+            <wp:cNvGraphicFramePr>
+              <a:graphicFrameLocks xmlns:a="http://schemas.openxmlformats.org/drawingml/2006/main" noChangeAspect="1"/>
+            </wp:cNvGraphicFramePr>
+            <a:graphic xmlns:a="http://schemas.openxmlformats.org/drawingml/2006/main">
+              <a:graphicData uri="http://schemas.openxmlformats.org/drawingml/2006/picture">
+                <pic:pic xmlns:pic="http://schemas.openxmlformats.org/drawingml/2006/picture">
+                  <pic:nvPicPr>
+                    <pic:cNvPr id="212696753" name=""/>
+                    <pic:cNvPicPr/>
+                  </pic:nvPicPr>
+                  <pic:blipFill>
+                    <a:blip r:embed="rId12"/>
+                    <a:stretch>
+                      <a:fillRect/>
+                    </a:stretch>
+                  </pic:blipFill>
+                  <pic:spPr>
+                    <a:xfrm>
+                      <a:off x="0" y="0"/>
+                      <a:ext cx="221887" cy="216844"/>
                     </a:xfrm>
                     <a:prstGeom prst="rect">
                       <a:avLst/>
@@ -1371,6 +1463,9 @@
           </wp:inline>
         </w:drawing>
       </w:r>
+      <w:r>
+        <w:t xml:space="preserve"> Download from customer snowflake environment and upload to unravel snowflake environment.</w:t>
+      </w:r>
     </w:p>
     <w:p>
       <w:pPr>
@@ -1388,6 +1483,7 @@
         <w:rPr>
           <w:rFonts w:ascii="Times New Roman" w:eastAsia="Times New Roman" w:hAnsi="Times New Roman" w:cs="Times New Roman"/>
         </w:rPr>
+        <w:lastRenderedPageBreak/>
         <w:t>Pre-requisite</w:t>
       </w:r>
       <w:bookmarkEnd w:id="3"/>
@@ -1419,7 +1515,6 @@
         </w:numPr>
       </w:pPr>
       <w:r>
-        <w:lastRenderedPageBreak/>
         <w:t>Health check data download from snowflake</w:t>
       </w:r>
     </w:p>
@@ -1526,14 +1621,50 @@
       <w:r>
         <w:t xml:space="preserve">snowflake-connector-python required to execute snowflake queries in python (Refer the steps here - </w:t>
       </w:r>
-      <w:r>
-        <w:t>https://docs.snowflake.com/en/developer-guide/python-connector/python-connector-install</w:t>
-      </w:r>
+      <w:hyperlink r:id="rId13" w:history="1">
+        <w:r>
+          <w:rPr>
+            <w:rStyle w:val="Hyperlink"/>
+          </w:rPr>
+          <w:t>https://docs.snowflake.com/en/developer-guide/python-connector/python-connector-install</w:t>
+        </w:r>
+      </w:hyperlink>
       <w:r>
         <w:t>).</w:t>
       </w:r>
     </w:p>
-    <w:p/>
+    <w:p>
+      <w:pPr>
+        <w:numPr>
+          <w:ilvl w:val="2"/>
+          <w:numId w:val="5"/>
+        </w:numPr>
+      </w:pPr>
+      <w:r>
+        <w:t>Tested on Mac-</w:t>
+      </w:r>
+      <w:r>
+        <w:t>OS</w:t>
+      </w:r>
+      <w:r>
+        <w:t>(</w:t>
+      </w:r>
+      <w:r>
+        <w:t>12.3</w:t>
+      </w:r>
+      <w:r>
+        <w:t>), Windows 10, Ubuntu</w:t>
+      </w:r>
+      <w:r>
+        <w:t>(</w:t>
+      </w:r>
+      <w:r>
+        <w:t>16.04.7 LTS</w:t>
+      </w:r>
+      <w:r>
+        <w:t>), CentOS-8</w:t>
+      </w:r>
+    </w:p>
     <w:p>
       <w:pPr>
         <w:pStyle w:val="Heading2"/>
@@ -1805,7 +1936,7 @@
           <w:szCs w:val="23"/>
         </w:rPr>
       </w:pPr>
-      <w:hyperlink r:id="rId11" w:tgtFrame="_blank" w:history="1">
+      <w:hyperlink r:id="rId14" w:tgtFrame="_blank" w:history="1">
         <w:r>
           <w:rPr>
             <w:rStyle w:val="Hyperlink"/>
@@ -2160,6 +2291,7 @@
           <w:szCs w:val="23"/>
           <w:highlight w:val="lightGray"/>
         </w:rPr>
+        <w:lastRenderedPageBreak/>
         <w:t>snowsql</w:t>
       </w:r>
       <w:proofErr w:type="spellEnd"/>
@@ -2616,44 +2748,87 @@
           <w:szCs w:val="23"/>
         </w:rPr>
       </w:pPr>
-      <w:proofErr w:type="spellStart"/>
-      <w:r>
-        <w:rPr>
-          <w:rFonts w:ascii="HelveticaNeue" w:hAnsi="HelveticaNeue"/>
-          <w:color w:val="000000"/>
-          <w:spacing w:val="3"/>
-          <w:sz w:val="23"/>
-          <w:szCs w:val="23"/>
-        </w:rPr>
-        <w:t>snowsql</w:t>
-      </w:r>
-      <w:proofErr w:type="spellEnd"/>
-      <w:r>
-        <w:rPr>
-          <w:rFonts w:ascii="HelveticaNeue" w:hAnsi="HelveticaNeue"/>
-          <w:color w:val="000000"/>
-          <w:spacing w:val="3"/>
-          <w:sz w:val="23"/>
-          <w:szCs w:val="23"/>
-        </w:rPr>
-        <w:t xml:space="preserve"> -f </w:t>
-      </w:r>
-      <w:r>
-        <w:rPr>
-          <w:rFonts w:ascii="HelveticaNeue" w:hAnsi="HelveticaNeue"/>
-          <w:color w:val="000000"/>
-          <w:spacing w:val="3"/>
-          <w:sz w:val="23"/>
-          <w:szCs w:val="23"/>
-        </w:rPr>
-        <w:t>“</w:t>
-      </w:r>
-      <w:proofErr w:type="spellStart"/>
-      <w:r>
+    </w:p>
+    <w:p>
+      <w:pPr>
+        <w:pStyle w:val="NormalWeb"/>
+        <w:shd w:val="clear" w:color="auto" w:fill="F8F8F8"/>
+        <w:spacing w:before="0" w:beforeAutospacing="0" w:after="102" w:afterAutospacing="0"/>
         <w:rPr>
           <w:rFonts w:ascii="HelveticaNeue" w:hAnsi="HelveticaNeue"/>
           <w:b/>
           <w:bCs/>
+          <w:color w:val="FF0000"/>
+          <w:spacing w:val="3"/>
+          <w:sz w:val="23"/>
+          <w:szCs w:val="23"/>
+        </w:rPr>
+      </w:pPr>
+      <w:r>
+        <w:rPr>
+          <w:rFonts w:ascii="HelveticaNeue" w:hAnsi="HelveticaNeue"/>
+          <w:b/>
+          <w:bCs/>
+          <w:color w:val="FF0000"/>
+          <w:spacing w:val="3"/>
+          <w:sz w:val="23"/>
+          <w:szCs w:val="23"/>
+        </w:rPr>
+        <w:t xml:space="preserve">Windows : </w:t>
+      </w:r>
+    </w:p>
+    <w:p>
+      <w:pPr>
+        <w:pStyle w:val="NormalWeb"/>
+        <w:shd w:val="clear" w:color="auto" w:fill="F8F8F8"/>
+        <w:spacing w:before="0" w:beforeAutospacing="0" w:after="102" w:afterAutospacing="0"/>
+        <w:rPr>
+          <w:rFonts w:ascii="HelveticaNeue" w:hAnsi="HelveticaNeue"/>
+          <w:color w:val="000000"/>
+          <w:spacing w:val="3"/>
+          <w:sz w:val="23"/>
+          <w:szCs w:val="23"/>
+        </w:rPr>
+      </w:pPr>
+      <w:proofErr w:type="spellStart"/>
+      <w:r>
+        <w:rPr>
+          <w:rFonts w:ascii="HelveticaNeue" w:hAnsi="HelveticaNeue"/>
+          <w:color w:val="000000"/>
+          <w:spacing w:val="3"/>
+          <w:sz w:val="23"/>
+          <w:szCs w:val="23"/>
+        </w:rPr>
+        <w:t>snowsql</w:t>
+      </w:r>
+      <w:proofErr w:type="spellEnd"/>
+      <w:r>
+        <w:rPr>
+          <w:rFonts w:ascii="HelveticaNeue" w:hAnsi="HelveticaNeue"/>
+          <w:color w:val="000000"/>
+          <w:spacing w:val="3"/>
+          <w:sz w:val="23"/>
+          <w:szCs w:val="23"/>
+        </w:rPr>
+        <w:t xml:space="preserve"> -f </w:t>
+      </w:r>
+      <w:r>
+        <w:rPr>
+          <w:rFonts w:ascii="Arial" w:hAnsi="Arial" w:cs="Arial"/>
+          <w:color w:val="000000" w:themeColor="text1"/>
+          <w:sz w:val="23"/>
+          <w:szCs w:val="23"/>
+          <w:highlight w:val="lightGray"/>
+          <w:shd w:val="clear" w:color="auto" w:fill="1A1D21"/>
+        </w:rPr>
+        <w:t>"</w:t>
+      </w:r>
+      <w:proofErr w:type="spellStart"/>
+      <w:r>
+        <w:rPr>
+          <w:rFonts w:ascii="HelveticaNeue" w:hAnsi="HelveticaNeue"/>
+          <w:b/>
+          <w:bCs/>
           <w:color w:val="000000"/>
           <w:spacing w:val="3"/>
           <w:sz w:val="23"/>
@@ -2664,13 +2839,14 @@
       <w:proofErr w:type="spellEnd"/>
       <w:r>
         <w:rPr>
-          <w:rFonts w:ascii="HelveticaNeue" w:hAnsi="HelveticaNeue"/>
-          <w:color w:val="000000"/>
-          <w:spacing w:val="3"/>
-          <w:sz w:val="23"/>
-          <w:szCs w:val="23"/>
-        </w:rPr>
-        <w:t>”</w:t>
+          <w:rFonts w:ascii="Arial" w:hAnsi="Arial" w:cs="Arial"/>
+          <w:color w:val="000000" w:themeColor="text1"/>
+          <w:sz w:val="23"/>
+          <w:szCs w:val="23"/>
+          <w:highlight w:val="lightGray"/>
+          <w:shd w:val="clear" w:color="auto" w:fill="1A1D21"/>
+        </w:rPr>
+        <w:t>"</w:t>
       </w:r>
       <w:r>
         <w:rPr>
@@ -2785,7 +2961,7 @@
           <w:szCs w:val="26"/>
           <w:lang w:val="en-GB"/>
         </w:rPr>
-        <w:t>smajumdar</w:t>
+        <w:t>unraveluser</w:t>
       </w:r>
       <w:proofErr w:type="spellEnd"/>
       <w:r>
@@ -2872,6 +3048,496 @@
           <w:sz w:val="23"/>
           <w:szCs w:val="23"/>
         </w:rPr>
+        <w:t>\</w:t>
+      </w:r>
+      <w:r>
+        <w:rPr>
+          <w:rFonts w:ascii="HelveticaNeue" w:hAnsi="HelveticaNeue"/>
+          <w:color w:val="000000"/>
+          <w:spacing w:val="3"/>
+          <w:sz w:val="23"/>
+          <w:szCs w:val="23"/>
+        </w:rPr>
+        <w:t>snowsql_download_data.log --variable path=</w:t>
+      </w:r>
+      <w:r>
+        <w:rPr>
+          <w:rFonts w:ascii="HelveticaNeue" w:hAnsi="HelveticaNeue"/>
+          <w:color w:val="000000"/>
+          <w:spacing w:val="3"/>
+          <w:sz w:val="23"/>
+          <w:szCs w:val="23"/>
+        </w:rPr>
+        <w:t>C:</w:t>
+      </w:r>
+      <w:r>
+        <w:rPr>
+          <w:rFonts w:ascii="HelveticaNeue" w:hAnsi="HelveticaNeue"/>
+          <w:color w:val="000000"/>
+          <w:spacing w:val="3"/>
+          <w:sz w:val="23"/>
+          <w:szCs w:val="23"/>
+        </w:rPr>
+        <w:t>\</w:t>
+      </w:r>
+      <w:r>
+        <w:rPr>
+          <w:rFonts w:ascii="HelveticaNeue" w:hAnsi="HelveticaNeue"/>
+          <w:color w:val="000000"/>
+          <w:spacing w:val="3"/>
+          <w:sz w:val="23"/>
+          <w:szCs w:val="23"/>
+        </w:rPr>
+        <w:t>opt</w:t>
+      </w:r>
+      <w:r>
+        <w:rPr>
+          <w:rFonts w:ascii="HelveticaNeue" w:hAnsi="HelveticaNeue"/>
+          <w:color w:val="000000"/>
+          <w:spacing w:val="3"/>
+          <w:sz w:val="23"/>
+          <w:szCs w:val="23"/>
+        </w:rPr>
+        <w:t>\</w:t>
+      </w:r>
+      <w:r>
+        <w:rPr>
+          <w:rFonts w:ascii="HelveticaNeue" w:hAnsi="HelveticaNeue"/>
+          <w:color w:val="000000"/>
+          <w:spacing w:val="3"/>
+          <w:sz w:val="23"/>
+          <w:szCs w:val="23"/>
+        </w:rPr>
+        <w:t>unraveldata</w:t>
+      </w:r>
+      <w:r>
+        <w:rPr>
+          <w:rFonts w:ascii="HelveticaNeue" w:hAnsi="HelveticaNeue"/>
+          <w:color w:val="000000"/>
+          <w:spacing w:val="3"/>
+          <w:sz w:val="23"/>
+          <w:szCs w:val="23"/>
+        </w:rPr>
+        <w:t>\</w:t>
+      </w:r>
+      <w:r>
+        <w:rPr>
+          <w:rFonts w:ascii="HelveticaNeue" w:hAnsi="HelveticaNeue"/>
+          <w:color w:val="000000"/>
+          <w:spacing w:val="3"/>
+          <w:sz w:val="23"/>
+          <w:szCs w:val="23"/>
+        </w:rPr>
+        <w:t xml:space="preserve"> --variable </w:t>
+      </w:r>
+      <w:proofErr w:type="spellStart"/>
+      <w:r>
+        <w:rPr>
+          <w:rFonts w:ascii="HelveticaNeue" w:hAnsi="HelveticaNeue"/>
+          <w:color w:val="000000"/>
+          <w:spacing w:val="3"/>
+          <w:sz w:val="23"/>
+          <w:szCs w:val="23"/>
+        </w:rPr>
+        <w:t>stage_name</w:t>
+      </w:r>
+      <w:proofErr w:type="spellEnd"/>
+      <w:r>
+        <w:rPr>
+          <w:rFonts w:ascii="HelveticaNeue" w:hAnsi="HelveticaNeue"/>
+          <w:color w:val="000000"/>
+          <w:spacing w:val="3"/>
+          <w:sz w:val="23"/>
+          <w:szCs w:val="23"/>
+        </w:rPr>
+        <w:t>=</w:t>
+      </w:r>
+      <w:proofErr w:type="spellStart"/>
+      <w:r>
+        <w:rPr>
+          <w:rFonts w:ascii="HelveticaNeue" w:hAnsi="HelveticaNeue"/>
+          <w:color w:val="000000"/>
+          <w:spacing w:val="3"/>
+          <w:sz w:val="23"/>
+          <w:szCs w:val="23"/>
+        </w:rPr>
+        <w:t>unravel_stage</w:t>
+      </w:r>
+      <w:proofErr w:type="spellEnd"/>
+      <w:r>
+        <w:rPr>
+          <w:rFonts w:ascii="HelveticaNeue" w:hAnsi="HelveticaNeue"/>
+          <w:color w:val="000000"/>
+          <w:spacing w:val="3"/>
+          <w:sz w:val="23"/>
+          <w:szCs w:val="23"/>
+        </w:rPr>
+        <w:t xml:space="preserve"> --variable </w:t>
+      </w:r>
+      <w:proofErr w:type="spellStart"/>
+      <w:r>
+        <w:rPr>
+          <w:rFonts w:ascii="HelveticaNeue" w:hAnsi="HelveticaNeue"/>
+          <w:color w:val="000000"/>
+          <w:spacing w:val="3"/>
+          <w:sz w:val="23"/>
+          <w:szCs w:val="23"/>
+        </w:rPr>
+        <w:t>file_format</w:t>
+      </w:r>
+      <w:proofErr w:type="spellEnd"/>
+      <w:r>
+        <w:rPr>
+          <w:rFonts w:ascii="HelveticaNeue" w:hAnsi="HelveticaNeue"/>
+          <w:color w:val="000000"/>
+          <w:spacing w:val="3"/>
+          <w:sz w:val="23"/>
+          <w:szCs w:val="23"/>
+        </w:rPr>
+        <w:t>=</w:t>
+      </w:r>
+      <w:proofErr w:type="spellStart"/>
+      <w:r>
+        <w:rPr>
+          <w:rFonts w:ascii="HelveticaNeue" w:hAnsi="HelveticaNeue"/>
+          <w:color w:val="000000"/>
+          <w:spacing w:val="3"/>
+          <w:sz w:val="23"/>
+          <w:szCs w:val="23"/>
+        </w:rPr>
+        <w:t>unravel_file_format</w:t>
+      </w:r>
+      <w:proofErr w:type="spellEnd"/>
+    </w:p>
+    <w:p>
+      <w:pPr>
+        <w:pStyle w:val="NormalWeb"/>
+        <w:shd w:val="clear" w:color="auto" w:fill="F8F8F8"/>
+        <w:spacing w:before="0" w:beforeAutospacing="0" w:after="102" w:afterAutospacing="0"/>
+        <w:rPr>
+          <w:rFonts w:ascii="HelveticaNeue" w:hAnsi="HelveticaNeue"/>
+          <w:color w:val="000000"/>
+          <w:spacing w:val="3"/>
+          <w:sz w:val="23"/>
+          <w:szCs w:val="23"/>
+        </w:rPr>
+      </w:pPr>
+    </w:p>
+    <w:p>
+      <w:pPr>
+        <w:pStyle w:val="NormalWeb"/>
+        <w:shd w:val="clear" w:color="auto" w:fill="F8F8F8"/>
+        <w:spacing w:before="0" w:beforeAutospacing="0" w:after="102" w:afterAutospacing="0"/>
+        <w:rPr>
+          <w:rFonts w:ascii="HelveticaNeue" w:hAnsi="HelveticaNeue"/>
+          <w:color w:val="000000"/>
+          <w:spacing w:val="3"/>
+          <w:sz w:val="23"/>
+          <w:szCs w:val="23"/>
+        </w:rPr>
+      </w:pPr>
+      <w:r>
+        <w:rPr>
+          <w:rFonts w:ascii="HelveticaNeue" w:hAnsi="HelveticaNeue"/>
+          <w:color w:val="000000"/>
+          <w:spacing w:val="3"/>
+          <w:sz w:val="23"/>
+          <w:szCs w:val="23"/>
+        </w:rPr>
+        <w:t xml:space="preserve">During copy make sure double quotes are correctly transferred. </w:t>
+      </w:r>
+    </w:p>
+    <w:p>
+      <w:pPr>
+        <w:pStyle w:val="NormalWeb"/>
+        <w:shd w:val="clear" w:color="auto" w:fill="F8F8F8"/>
+        <w:spacing w:before="0" w:beforeAutospacing="0" w:after="102" w:afterAutospacing="0"/>
+        <w:rPr>
+          <w:rFonts w:ascii="HelveticaNeue" w:hAnsi="HelveticaNeue"/>
+          <w:color w:val="000000"/>
+          <w:spacing w:val="3"/>
+          <w:sz w:val="23"/>
+          <w:szCs w:val="23"/>
+        </w:rPr>
+      </w:pPr>
+    </w:p>
+    <w:p>
+      <w:pPr>
+        <w:pStyle w:val="NormalWeb"/>
+        <w:shd w:val="clear" w:color="auto" w:fill="F8F8F8"/>
+        <w:spacing w:before="0" w:beforeAutospacing="0" w:after="102" w:afterAutospacing="0"/>
+        <w:rPr>
+          <w:rFonts w:ascii="HelveticaNeue" w:hAnsi="HelveticaNeue"/>
+          <w:b/>
+          <w:bCs/>
+          <w:color w:val="FF0000"/>
+          <w:spacing w:val="3"/>
+          <w:sz w:val="23"/>
+          <w:szCs w:val="23"/>
+        </w:rPr>
+      </w:pPr>
+      <w:r>
+        <w:rPr>
+          <w:rFonts w:ascii="HelveticaNeue" w:hAnsi="HelveticaNeue"/>
+          <w:b/>
+          <w:bCs/>
+          <w:color w:val="FF0000"/>
+          <w:spacing w:val="3"/>
+          <w:sz w:val="23"/>
+          <w:szCs w:val="23"/>
+        </w:rPr>
+        <w:t xml:space="preserve">Mac / Linux : </w:t>
+      </w:r>
+    </w:p>
+    <w:p>
+      <w:pPr>
+        <w:pStyle w:val="NormalWeb"/>
+        <w:shd w:val="clear" w:color="auto" w:fill="F8F8F8"/>
+        <w:spacing w:before="0" w:beforeAutospacing="0" w:after="102" w:afterAutospacing="0"/>
+        <w:rPr>
+          <w:rFonts w:ascii="HelveticaNeue" w:hAnsi="HelveticaNeue"/>
+          <w:color w:val="000000"/>
+          <w:spacing w:val="3"/>
+          <w:sz w:val="23"/>
+          <w:szCs w:val="23"/>
+        </w:rPr>
+      </w:pPr>
+      <w:proofErr w:type="spellStart"/>
+      <w:r>
+        <w:rPr>
+          <w:rFonts w:ascii="HelveticaNeue" w:hAnsi="HelveticaNeue"/>
+          <w:color w:val="000000"/>
+          <w:spacing w:val="3"/>
+          <w:sz w:val="23"/>
+          <w:szCs w:val="23"/>
+        </w:rPr>
+        <w:t>snowsql</w:t>
+      </w:r>
+      <w:proofErr w:type="spellEnd"/>
+      <w:r>
+        <w:rPr>
+          <w:rFonts w:ascii="HelveticaNeue" w:hAnsi="HelveticaNeue"/>
+          <w:color w:val="000000"/>
+          <w:spacing w:val="3"/>
+          <w:sz w:val="23"/>
+          <w:szCs w:val="23"/>
+        </w:rPr>
+        <w:t xml:space="preserve"> -f </w:t>
+      </w:r>
+      <w:proofErr w:type="spellStart"/>
+      <w:r>
+        <w:rPr>
+          <w:rFonts w:ascii="HelveticaNeue" w:hAnsi="HelveticaNeue"/>
+          <w:b/>
+          <w:bCs/>
+          <w:color w:val="000000"/>
+          <w:spacing w:val="3"/>
+          <w:sz w:val="23"/>
+          <w:szCs w:val="23"/>
+        </w:rPr>
+        <w:t>snowsql_advance_data_download.sql</w:t>
+      </w:r>
+      <w:proofErr w:type="spellEnd"/>
+      <w:r>
+        <w:rPr>
+          <w:rFonts w:ascii="HelveticaNeue" w:hAnsi="HelveticaNeue"/>
+          <w:color w:val="000000"/>
+          <w:spacing w:val="3"/>
+          <w:sz w:val="23"/>
+          <w:szCs w:val="23"/>
+        </w:rPr>
+        <w:t xml:space="preserve"> -d </w:t>
+      </w:r>
+      <w:proofErr w:type="spellStart"/>
+      <w:r>
+        <w:rPr>
+          <w:rFonts w:ascii="HelveticaNeue" w:hAnsi="HelveticaNeue"/>
+          <w:color w:val="000000"/>
+          <w:spacing w:val="3"/>
+          <w:sz w:val="23"/>
+          <w:szCs w:val="23"/>
+        </w:rPr>
+        <w:t>unravel_db</w:t>
+      </w:r>
+      <w:proofErr w:type="spellEnd"/>
+      <w:r>
+        <w:rPr>
+          <w:rFonts w:ascii="HelveticaNeue" w:hAnsi="HelveticaNeue"/>
+          <w:color w:val="000000"/>
+          <w:spacing w:val="3"/>
+          <w:sz w:val="23"/>
+          <w:szCs w:val="23"/>
+        </w:rPr>
+        <w:t xml:space="preserve"> -s </w:t>
+      </w:r>
+      <w:proofErr w:type="spellStart"/>
+      <w:r>
+        <w:rPr>
+          <w:rFonts w:ascii="HelveticaNeue" w:hAnsi="HelveticaNeue"/>
+          <w:color w:val="000000"/>
+          <w:spacing w:val="3"/>
+          <w:sz w:val="23"/>
+          <w:szCs w:val="23"/>
+        </w:rPr>
+        <w:t>unravel_schema</w:t>
+      </w:r>
+      <w:proofErr w:type="spellEnd"/>
+      <w:r>
+        <w:rPr>
+          <w:rFonts w:ascii="HelveticaNeue" w:hAnsi="HelveticaNeue"/>
+          <w:color w:val="000000"/>
+          <w:spacing w:val="3"/>
+          <w:sz w:val="23"/>
+          <w:szCs w:val="23"/>
+        </w:rPr>
+        <w:t xml:space="preserve"> -r </w:t>
+      </w:r>
+      <w:proofErr w:type="spellStart"/>
+      <w:r>
+        <w:rPr>
+          <w:rFonts w:ascii="HelveticaNeue" w:hAnsi="HelveticaNeue"/>
+          <w:color w:val="000000"/>
+          <w:spacing w:val="3"/>
+          <w:sz w:val="23"/>
+          <w:szCs w:val="23"/>
+        </w:rPr>
+        <w:t>accountadmin</w:t>
+      </w:r>
+      <w:proofErr w:type="spellEnd"/>
+      <w:r>
+        <w:rPr>
+          <w:rFonts w:ascii="HelveticaNeue" w:hAnsi="HelveticaNeue"/>
+          <w:color w:val="000000"/>
+          <w:spacing w:val="3"/>
+          <w:sz w:val="23"/>
+          <w:szCs w:val="23"/>
+        </w:rPr>
+        <w:t xml:space="preserve"> -a </w:t>
+      </w:r>
+      <w:r>
+        <w:rPr>
+          <w:rFonts w:ascii="AppleSystemUIFont" w:hAnsi="AppleSystemUIFont" w:cs="AppleSystemUIFont"/>
+          <w:sz w:val="26"/>
+          <w:szCs w:val="26"/>
+          <w:lang w:val="en-GB"/>
+        </w:rPr>
+        <w:t xml:space="preserve">rtb81672.us-east-1 </w:t>
+      </w:r>
+      <w:r>
+        <w:rPr>
+          <w:rFonts w:ascii="HelveticaNeue" w:hAnsi="HelveticaNeue"/>
+          <w:color w:val="000000"/>
+          <w:spacing w:val="3"/>
+          <w:sz w:val="23"/>
+          <w:szCs w:val="23"/>
+        </w:rPr>
+        <w:t xml:space="preserve">-u </w:t>
+      </w:r>
+      <w:proofErr w:type="spellStart"/>
+      <w:r>
+        <w:rPr>
+          <w:rFonts w:ascii="AppleSystemUIFont" w:hAnsi="AppleSystemUIFont" w:cs="AppleSystemUIFont"/>
+          <w:sz w:val="26"/>
+          <w:szCs w:val="26"/>
+          <w:lang w:val="en-GB"/>
+        </w:rPr>
+        <w:t>unraveluser</w:t>
+      </w:r>
+      <w:proofErr w:type="spellEnd"/>
+      <w:r>
+        <w:rPr>
+          <w:rFonts w:ascii="HelveticaNeue" w:hAnsi="HelveticaNeue"/>
+          <w:color w:val="000000"/>
+          <w:spacing w:val="3"/>
+          <w:sz w:val="23"/>
+          <w:szCs w:val="23"/>
+        </w:rPr>
+        <w:t xml:space="preserve"> </w:t>
+      </w:r>
+      <w:r>
+        <w:rPr>
+          <w:rFonts w:ascii="HelveticaNeue" w:hAnsi="HelveticaNeue"/>
+          <w:color w:val="000000"/>
+          <w:spacing w:val="3"/>
+          <w:sz w:val="23"/>
+          <w:szCs w:val="23"/>
+        </w:rPr>
+        <w:t xml:space="preserve">-w </w:t>
+      </w:r>
+      <w:proofErr w:type="spellStart"/>
+      <w:r>
+        <w:rPr>
+          <w:rFonts w:ascii="HelveticaNeue" w:hAnsi="HelveticaNeue"/>
+          <w:color w:val="000000"/>
+          <w:spacing w:val="3"/>
+          <w:sz w:val="23"/>
+          <w:szCs w:val="23"/>
+        </w:rPr>
+        <w:t>unraveldata</w:t>
+      </w:r>
+      <w:proofErr w:type="spellEnd"/>
+      <w:r>
+        <w:rPr>
+          <w:rFonts w:ascii="HelveticaNeue" w:hAnsi="HelveticaNeue"/>
+          <w:color w:val="000000"/>
+          <w:spacing w:val="3"/>
+          <w:sz w:val="23"/>
+          <w:szCs w:val="23"/>
+        </w:rPr>
+        <w:t xml:space="preserve"> -o </w:t>
+      </w:r>
+      <w:proofErr w:type="spellStart"/>
+      <w:r>
+        <w:rPr>
+          <w:rFonts w:ascii="HelveticaNeue" w:hAnsi="HelveticaNeue"/>
+          <w:color w:val="000000"/>
+          <w:spacing w:val="3"/>
+          <w:sz w:val="23"/>
+          <w:szCs w:val="23"/>
+        </w:rPr>
+        <w:t>variable_substitution</w:t>
+      </w:r>
+      <w:proofErr w:type="spellEnd"/>
+      <w:r>
+        <w:rPr>
+          <w:rFonts w:ascii="HelveticaNeue" w:hAnsi="HelveticaNeue"/>
+          <w:color w:val="000000"/>
+          <w:spacing w:val="3"/>
+          <w:sz w:val="23"/>
+          <w:szCs w:val="23"/>
+        </w:rPr>
+        <w:t xml:space="preserve">=true -o </w:t>
+      </w:r>
+      <w:proofErr w:type="spellStart"/>
+      <w:r>
+        <w:rPr>
+          <w:rFonts w:ascii="HelveticaNeue" w:hAnsi="HelveticaNeue"/>
+          <w:color w:val="000000"/>
+          <w:spacing w:val="3"/>
+          <w:sz w:val="23"/>
+          <w:szCs w:val="23"/>
+        </w:rPr>
+        <w:t>log_file</w:t>
+      </w:r>
+      <w:proofErr w:type="spellEnd"/>
+      <w:r>
+        <w:rPr>
+          <w:rFonts w:ascii="HelveticaNeue" w:hAnsi="HelveticaNeue"/>
+          <w:color w:val="000000"/>
+          <w:spacing w:val="3"/>
+          <w:sz w:val="23"/>
+          <w:szCs w:val="23"/>
+        </w:rPr>
+        <w:t>=.</w:t>
+      </w:r>
+      <w:r>
+        <w:rPr>
+          <w:rFonts w:ascii="HelveticaNeue" w:hAnsi="HelveticaNeue"/>
+          <w:color w:val="000000"/>
+          <w:spacing w:val="3"/>
+          <w:sz w:val="23"/>
+          <w:szCs w:val="23"/>
+        </w:rPr>
         <w:t>/snowsql_download_data.log --variable path=/opt/</w:t>
       </w:r>
       <w:proofErr w:type="spellStart"/>
@@ -2974,6 +3640,20 @@
         <w:t>unravel_file_format</w:t>
       </w:r>
       <w:proofErr w:type="spellEnd"/>
+    </w:p>
+    <w:p>
+      <w:pPr>
+        <w:pStyle w:val="NormalWeb"/>
+        <w:shd w:val="clear" w:color="auto" w:fill="F8F8F8"/>
+        <w:spacing w:before="0" w:beforeAutospacing="0" w:after="102" w:afterAutospacing="0"/>
+        <w:rPr>
+          <w:rFonts w:ascii="HelveticaNeue" w:hAnsi="HelveticaNeue"/>
+          <w:color w:val="000000"/>
+          <w:spacing w:val="3"/>
+          <w:sz w:val="23"/>
+          <w:szCs w:val="23"/>
+        </w:rPr>
+      </w:pPr>
     </w:p>
     <w:tbl>
       <w:tblPr>
@@ -3182,12 +3862,45 @@
             <w:r>
               <w:rPr>
                 <w:rFonts w:ascii="HelveticaNeue" w:hAnsi="HelveticaNeue"/>
+                <w:b/>
+                <w:bCs/>
                 <w:color w:val="000000"/>
                 <w:spacing w:val="3"/>
                 <w:sz w:val="23"/>
                 <w:szCs w:val="23"/>
               </w:rPr>
-              <w:t>For Windows: Please put the parameter value in double quotes (“”)</w:t>
+              <w:t>For Windows:</w:t>
+            </w:r>
+            <w:r>
+              <w:rPr>
+                <w:rFonts w:ascii="HelveticaNeue" w:hAnsi="HelveticaNeue"/>
+                <w:color w:val="000000"/>
+                <w:spacing w:val="3"/>
+                <w:sz w:val="23"/>
+                <w:szCs w:val="23"/>
+              </w:rPr>
+              <w:t xml:space="preserve"> Please put the parameter value in double quotes (</w:t>
+            </w:r>
+            <w:r>
+              <w:rPr>
+                <w:rFonts w:ascii="Arial" w:hAnsi="Arial" w:cs="Arial"/>
+                <w:color w:val="000000" w:themeColor="text1"/>
+                <w:sz w:val="23"/>
+                <w:szCs w:val="23"/>
+                <w:highlight w:val="lightGray"/>
+                <w:shd w:val="clear" w:color="auto" w:fill="1A1D21"/>
+              </w:rPr>
+              <w:t>""</w:t>
+            </w:r>
+            <w:r>
+              <w:rPr>
+                <w:rFonts w:ascii="HelveticaNeue" w:hAnsi="HelveticaNeue"/>
+                <w:color w:val="000000"/>
+                <w:spacing w:val="3"/>
+                <w:sz w:val="23"/>
+                <w:szCs w:val="23"/>
+              </w:rPr>
+              <w:t>)</w:t>
             </w:r>
           </w:p>
         </w:tc>
@@ -3525,6 +4238,7 @@
                 <w:sz w:val="23"/>
                 <w:szCs w:val="23"/>
               </w:rPr>
+              <w:lastRenderedPageBreak/>
               <w:t>-a</w:t>
             </w:r>
           </w:p>
@@ -4060,7 +4774,6 @@
                 <w:sz w:val="23"/>
                 <w:szCs w:val="23"/>
               </w:rPr>
-              <w:lastRenderedPageBreak/>
               <w:t>--variable path</w:t>
             </w:r>
           </w:p>
@@ -4354,6 +5067,7 @@
           <w:sz w:val="23"/>
           <w:szCs w:val="23"/>
         </w:rPr>
+        <w:lastRenderedPageBreak/>
         <w:drawing>
           <wp:inline distT="0" distB="0" distL="0" distR="0" wp14:anchorId="799D8491" wp14:editId="34E86CA2">
             <wp:extent cx="5943600" cy="2729865"/>
@@ -4370,7 +5084,7 @@
                     <pic:cNvPicPr/>
                   </pic:nvPicPr>
                   <pic:blipFill>
-                    <a:blip r:embed="rId12" cstate="print">
+                    <a:blip r:embed="rId15" cstate="print">
                       <a:extLst>
                         <a:ext uri="{28A0092B-C50C-407E-A947-70E740481C1C}">
                           <a14:useLocalDpi xmlns:a14="http://schemas.microsoft.com/office/drawing/2010/main" val="0"/>
@@ -4791,7 +5505,29 @@
           <w:szCs w:val="23"/>
           <w:highlight w:val="lightGray"/>
         </w:rPr>
-        <w:t xml:space="preserve">=${path}/warehouses.csv -o </w:t>
+        <w:t>=</w:t>
+      </w:r>
+      <w:r>
+        <w:rPr>
+          <w:rFonts w:ascii="HelveticaNeue" w:hAnsi="HelveticaNeue"/>
+          <w:color w:val="FF0000"/>
+          <w:spacing w:val="3"/>
+          <w:sz w:val="23"/>
+          <w:szCs w:val="23"/>
+          <w:highlight w:val="lightGray"/>
+        </w:rPr>
+        <w:t>${path}/</w:t>
+      </w:r>
+      <w:r>
+        <w:rPr>
+          <w:rFonts w:ascii="HelveticaNeue" w:hAnsi="HelveticaNeue"/>
+          <w:color w:val="000000"/>
+          <w:spacing w:val="3"/>
+          <w:sz w:val="23"/>
+          <w:szCs w:val="23"/>
+          <w:highlight w:val="lightGray"/>
+        </w:rPr>
+        <w:t xml:space="preserve">warehouses.csv -o </w:t>
       </w:r>
       <w:proofErr w:type="spellStart"/>
       <w:r>
@@ -4825,6 +5561,66 @@
         <w:spacing w:before="0" w:beforeAutospacing="0" w:after="102" w:afterAutospacing="0"/>
         <w:rPr>
           <w:rFonts w:ascii="HelveticaNeue" w:hAnsi="HelveticaNeue"/>
+          <w:b/>
+          <w:bCs/>
+          <w:color w:val="FF0000"/>
+          <w:spacing w:val="3"/>
+          <w:sz w:val="23"/>
+          <w:szCs w:val="23"/>
+        </w:rPr>
+      </w:pPr>
+    </w:p>
+    <w:p>
+      <w:pPr>
+        <w:pStyle w:val="NormalWeb"/>
+        <w:shd w:val="clear" w:color="auto" w:fill="F8F8F8"/>
+        <w:spacing w:before="0" w:beforeAutospacing="0" w:after="102" w:afterAutospacing="0"/>
+        <w:rPr>
+          <w:rFonts w:ascii="HelveticaNeue" w:hAnsi="HelveticaNeue"/>
+          <w:b/>
+          <w:bCs/>
+          <w:color w:val="FF0000"/>
+          <w:spacing w:val="3"/>
+          <w:sz w:val="23"/>
+          <w:szCs w:val="23"/>
+        </w:rPr>
+      </w:pPr>
+      <w:r>
+        <w:rPr>
+          <w:rFonts w:ascii="HelveticaNeue" w:hAnsi="HelveticaNeue"/>
+          <w:b/>
+          <w:bCs/>
+          <w:color w:val="FF0000"/>
+          <w:spacing w:val="3"/>
+          <w:sz w:val="23"/>
+          <w:szCs w:val="23"/>
+        </w:rPr>
+        <w:t xml:space="preserve">Windows : </w:t>
+      </w:r>
+    </w:p>
+    <w:p>
+      <w:pPr>
+        <w:pStyle w:val="NormalWeb"/>
+        <w:shd w:val="clear" w:color="auto" w:fill="F8F8F8"/>
+        <w:spacing w:before="0" w:beforeAutospacing="0" w:after="102" w:afterAutospacing="0"/>
+        <w:rPr>
+          <w:rFonts w:ascii="HelveticaNeue" w:hAnsi="HelveticaNeue"/>
+          <w:b/>
+          <w:bCs/>
+          <w:color w:val="FF0000"/>
+          <w:spacing w:val="3"/>
+          <w:sz w:val="23"/>
+          <w:szCs w:val="23"/>
+        </w:rPr>
+      </w:pPr>
+    </w:p>
+    <w:p>
+      <w:pPr>
+        <w:pStyle w:val="NormalWeb"/>
+        <w:shd w:val="clear" w:color="auto" w:fill="F8F8F8"/>
+        <w:spacing w:before="0" w:beforeAutospacing="0" w:after="102" w:afterAutospacing="0"/>
+        <w:rPr>
+          <w:rFonts w:ascii="HelveticaNeue" w:hAnsi="HelveticaNeue"/>
           <w:color w:val="000000"/>
           <w:spacing w:val="3"/>
           <w:sz w:val="23"/>
@@ -4840,7 +5636,6 @@
           <w:sz w:val="23"/>
           <w:szCs w:val="23"/>
         </w:rPr>
-        <w:lastRenderedPageBreak/>
         <w:t>snowsql</w:t>
       </w:r>
       <w:proofErr w:type="spellEnd"/>
@@ -4852,7 +5647,18 @@
           <w:sz w:val="23"/>
           <w:szCs w:val="23"/>
         </w:rPr>
-        <w:t xml:space="preserve"> -f /opt/script/</w:t>
+        <w:t xml:space="preserve"> -f </w:t>
+      </w:r>
+      <w:r>
+        <w:rPr>
+          <w:rFonts w:ascii="Arial" w:hAnsi="Arial" w:cs="Arial"/>
+          <w:color w:val="000000" w:themeColor="text1"/>
+          <w:sz w:val="23"/>
+          <w:szCs w:val="23"/>
+          <w:highlight w:val="lightGray"/>
+          <w:shd w:val="clear" w:color="auto" w:fill="1A1D21"/>
+        </w:rPr>
+        <w:t>"</w:t>
       </w:r>
       <w:proofErr w:type="spellStart"/>
       <w:r>
@@ -4866,6 +5672,17 @@
         <w:t>snowsql_show_wareshouses.sql</w:t>
       </w:r>
       <w:proofErr w:type="spellEnd"/>
+      <w:r>
+        <w:rPr>
+          <w:rFonts w:ascii="Arial" w:hAnsi="Arial" w:cs="Arial"/>
+          <w:color w:val="000000" w:themeColor="text1"/>
+          <w:sz w:val="23"/>
+          <w:szCs w:val="23"/>
+          <w:highlight w:val="lightGray"/>
+          <w:shd w:val="clear" w:color="auto" w:fill="1A1D21"/>
+        </w:rPr>
+        <w:t>"</w:t>
+      </w:r>
       <w:r>
         <w:rPr>
           <w:rFonts w:ascii="HelveticaNeue" w:hAnsi="HelveticaNeue"/>
@@ -4969,9 +5786,427 @@
           <w:szCs w:val="26"/>
           <w:lang w:val="en-GB"/>
         </w:rPr>
-        <w:t>smajumdar</w:t>
+        <w:t>unraveluser</w:t>
       </w:r>
       <w:proofErr w:type="spellEnd"/>
+      <w:r>
+        <w:rPr>
+          <w:rFonts w:ascii="HelveticaNeue" w:hAnsi="HelveticaNeue"/>
+          <w:color w:val="000000"/>
+          <w:spacing w:val="3"/>
+          <w:sz w:val="23"/>
+          <w:szCs w:val="23"/>
+        </w:rPr>
+        <w:t xml:space="preserve"> </w:t>
+      </w:r>
+      <w:r>
+        <w:rPr>
+          <w:rFonts w:ascii="HelveticaNeue" w:hAnsi="HelveticaNeue"/>
+          <w:color w:val="000000"/>
+          <w:spacing w:val="3"/>
+          <w:sz w:val="23"/>
+          <w:szCs w:val="23"/>
+        </w:rPr>
+        <w:t xml:space="preserve">-w </w:t>
+      </w:r>
+      <w:proofErr w:type="spellStart"/>
+      <w:r>
+        <w:rPr>
+          <w:rFonts w:ascii="HelveticaNeue" w:hAnsi="HelveticaNeue"/>
+          <w:color w:val="000000"/>
+          <w:spacing w:val="3"/>
+          <w:sz w:val="23"/>
+          <w:szCs w:val="23"/>
+        </w:rPr>
+        <w:t>unraveldata</w:t>
+      </w:r>
+      <w:proofErr w:type="spellEnd"/>
+      <w:r>
+        <w:rPr>
+          <w:rFonts w:ascii="HelveticaNeue" w:hAnsi="HelveticaNeue"/>
+          <w:color w:val="000000"/>
+          <w:spacing w:val="3"/>
+          <w:sz w:val="23"/>
+          <w:szCs w:val="23"/>
+        </w:rPr>
+        <w:t xml:space="preserve">  -o </w:t>
+      </w:r>
+      <w:proofErr w:type="spellStart"/>
+      <w:r>
+        <w:rPr>
+          <w:rFonts w:ascii="HelveticaNeue" w:hAnsi="HelveticaNeue"/>
+          <w:color w:val="000000"/>
+          <w:spacing w:val="3"/>
+          <w:sz w:val="23"/>
+          <w:szCs w:val="23"/>
+        </w:rPr>
+        <w:t>output_format</w:t>
+      </w:r>
+      <w:proofErr w:type="spellEnd"/>
+      <w:r>
+        <w:rPr>
+          <w:rFonts w:ascii="HelveticaNeue" w:hAnsi="HelveticaNeue"/>
+          <w:color w:val="000000"/>
+          <w:spacing w:val="3"/>
+          <w:sz w:val="23"/>
+          <w:szCs w:val="23"/>
+        </w:rPr>
+        <w:t xml:space="preserve">=csv -o </w:t>
+      </w:r>
+      <w:proofErr w:type="spellStart"/>
+      <w:r>
+        <w:rPr>
+          <w:rFonts w:ascii="HelveticaNeue" w:hAnsi="HelveticaNeue"/>
+          <w:color w:val="000000"/>
+          <w:spacing w:val="3"/>
+          <w:sz w:val="23"/>
+          <w:szCs w:val="23"/>
+        </w:rPr>
+        <w:t>output_file</w:t>
+      </w:r>
+      <w:proofErr w:type="spellEnd"/>
+      <w:r>
+        <w:rPr>
+          <w:rFonts w:ascii="HelveticaNeue" w:hAnsi="HelveticaNeue"/>
+          <w:color w:val="000000"/>
+          <w:spacing w:val="3"/>
+          <w:sz w:val="23"/>
+          <w:szCs w:val="23"/>
+        </w:rPr>
+        <w:t>=</w:t>
+      </w:r>
+      <w:r>
+        <w:rPr>
+          <w:rFonts w:ascii="HelveticaNeue" w:hAnsi="HelveticaNeue"/>
+          <w:color w:val="000000"/>
+          <w:spacing w:val="3"/>
+          <w:sz w:val="23"/>
+          <w:szCs w:val="23"/>
+        </w:rPr>
+        <w:t>C:</w:t>
+      </w:r>
+      <w:r>
+        <w:rPr>
+          <w:rFonts w:ascii="HelveticaNeue" w:hAnsi="HelveticaNeue"/>
+          <w:color w:val="000000"/>
+          <w:spacing w:val="3"/>
+          <w:sz w:val="23"/>
+          <w:szCs w:val="23"/>
+        </w:rPr>
+        <w:t>\</w:t>
+      </w:r>
+      <w:r>
+        <w:rPr>
+          <w:rFonts w:ascii="HelveticaNeue" w:hAnsi="HelveticaNeue"/>
+          <w:color w:val="000000"/>
+          <w:spacing w:val="3"/>
+          <w:sz w:val="23"/>
+          <w:szCs w:val="23"/>
+        </w:rPr>
+        <w:t>opt</w:t>
+      </w:r>
+      <w:r>
+        <w:rPr>
+          <w:rFonts w:ascii="HelveticaNeue" w:hAnsi="HelveticaNeue"/>
+          <w:color w:val="000000"/>
+          <w:spacing w:val="3"/>
+          <w:sz w:val="23"/>
+          <w:szCs w:val="23"/>
+        </w:rPr>
+        <w:t>\</w:t>
+      </w:r>
+      <w:r>
+        <w:rPr>
+          <w:rFonts w:ascii="HelveticaNeue" w:hAnsi="HelveticaNeue"/>
+          <w:color w:val="000000"/>
+          <w:spacing w:val="3"/>
+          <w:sz w:val="23"/>
+          <w:szCs w:val="23"/>
+        </w:rPr>
+        <w:t>unravel</w:t>
+      </w:r>
+      <w:r>
+        <w:rPr>
+          <w:rFonts w:ascii="HelveticaNeue" w:hAnsi="HelveticaNeue"/>
+          <w:color w:val="000000"/>
+          <w:spacing w:val="3"/>
+          <w:sz w:val="23"/>
+          <w:szCs w:val="23"/>
+        </w:rPr>
+        <w:t>data</w:t>
+      </w:r>
+      <w:r>
+        <w:rPr>
+          <w:rFonts w:ascii="HelveticaNeue" w:hAnsi="HelveticaNeue"/>
+          <w:color w:val="000000"/>
+          <w:spacing w:val="3"/>
+          <w:sz w:val="23"/>
+          <w:szCs w:val="23"/>
+        </w:rPr>
+        <w:t>\</w:t>
+      </w:r>
+      <w:r>
+        <w:rPr>
+          <w:rFonts w:ascii="HelveticaNeue" w:hAnsi="HelveticaNeue"/>
+          <w:color w:val="000000"/>
+          <w:spacing w:val="3"/>
+          <w:sz w:val="23"/>
+          <w:szCs w:val="23"/>
+        </w:rPr>
+        <w:t xml:space="preserve">warehouses.csv -o </w:t>
+      </w:r>
+      <w:proofErr w:type="spellStart"/>
+      <w:r>
+        <w:rPr>
+          <w:rFonts w:ascii="HelveticaNeue" w:hAnsi="HelveticaNeue"/>
+          <w:color w:val="000000"/>
+          <w:spacing w:val="3"/>
+          <w:sz w:val="23"/>
+          <w:szCs w:val="23"/>
+        </w:rPr>
+        <w:t>variable_substitution</w:t>
+      </w:r>
+      <w:proofErr w:type="spellEnd"/>
+      <w:r>
+        <w:rPr>
+          <w:rFonts w:ascii="HelveticaNeue" w:hAnsi="HelveticaNeue"/>
+          <w:color w:val="000000"/>
+          <w:spacing w:val="3"/>
+          <w:sz w:val="23"/>
+          <w:szCs w:val="23"/>
+        </w:rPr>
+        <w:t>=true</w:t>
+      </w:r>
+    </w:p>
+    <w:p>
+      <w:pPr>
+        <w:pStyle w:val="NormalWeb"/>
+        <w:shd w:val="clear" w:color="auto" w:fill="F8F8F8"/>
+        <w:spacing w:before="0" w:beforeAutospacing="0" w:after="102" w:afterAutospacing="0"/>
+        <w:rPr>
+          <w:rFonts w:ascii="HelveticaNeue" w:hAnsi="HelveticaNeue"/>
+          <w:color w:val="000000"/>
+          <w:spacing w:val="3"/>
+          <w:sz w:val="23"/>
+          <w:szCs w:val="23"/>
+        </w:rPr>
+      </w:pPr>
+    </w:p>
+    <w:p>
+      <w:pPr>
+        <w:pStyle w:val="NormalWeb"/>
+        <w:shd w:val="clear" w:color="auto" w:fill="F8F8F8"/>
+        <w:spacing w:before="0" w:beforeAutospacing="0" w:after="102" w:afterAutospacing="0"/>
+        <w:rPr>
+          <w:rFonts w:ascii="HelveticaNeue" w:hAnsi="HelveticaNeue"/>
+          <w:color w:val="000000"/>
+          <w:spacing w:val="3"/>
+          <w:sz w:val="23"/>
+          <w:szCs w:val="23"/>
+        </w:rPr>
+      </w:pPr>
+      <w:r>
+        <w:rPr>
+          <w:rFonts w:ascii="HelveticaNeue" w:hAnsi="HelveticaNeue"/>
+          <w:color w:val="000000"/>
+          <w:spacing w:val="3"/>
+          <w:sz w:val="23"/>
+          <w:szCs w:val="23"/>
+        </w:rPr>
+        <w:t xml:space="preserve">During copy make sure double quotes are correctly transferred. </w:t>
+      </w:r>
+    </w:p>
+    <w:p>
+      <w:pPr>
+        <w:pStyle w:val="NormalWeb"/>
+        <w:shd w:val="clear" w:color="auto" w:fill="F8F8F8"/>
+        <w:spacing w:before="0" w:beforeAutospacing="0" w:after="102" w:afterAutospacing="0"/>
+        <w:rPr>
+          <w:rFonts w:ascii="HelveticaNeue" w:hAnsi="HelveticaNeue"/>
+          <w:color w:val="000000"/>
+          <w:spacing w:val="3"/>
+          <w:sz w:val="23"/>
+          <w:szCs w:val="23"/>
+        </w:rPr>
+      </w:pPr>
+    </w:p>
+    <w:p>
+      <w:pPr>
+        <w:pStyle w:val="NormalWeb"/>
+        <w:shd w:val="clear" w:color="auto" w:fill="F8F8F8"/>
+        <w:spacing w:before="0" w:beforeAutospacing="0" w:after="102" w:afterAutospacing="0"/>
+        <w:rPr>
+          <w:rFonts w:ascii="HelveticaNeue" w:hAnsi="HelveticaNeue"/>
+          <w:b/>
+          <w:bCs/>
+          <w:color w:val="FF0000"/>
+          <w:spacing w:val="3"/>
+          <w:sz w:val="23"/>
+          <w:szCs w:val="23"/>
+        </w:rPr>
+      </w:pPr>
+      <w:r>
+        <w:rPr>
+          <w:rFonts w:ascii="HelveticaNeue" w:hAnsi="HelveticaNeue"/>
+          <w:b/>
+          <w:bCs/>
+          <w:color w:val="FF0000"/>
+          <w:spacing w:val="3"/>
+          <w:sz w:val="23"/>
+          <w:szCs w:val="23"/>
+        </w:rPr>
+        <w:t xml:space="preserve">Mac / Linux </w:t>
+      </w:r>
+      <w:r>
+        <w:rPr>
+          <w:rFonts w:ascii="HelveticaNeue" w:hAnsi="HelveticaNeue"/>
+          <w:b/>
+          <w:bCs/>
+          <w:color w:val="FF0000"/>
+          <w:spacing w:val="3"/>
+          <w:sz w:val="23"/>
+          <w:szCs w:val="23"/>
+        </w:rPr>
+        <w:t xml:space="preserve">: </w:t>
+      </w:r>
+    </w:p>
+    <w:p>
+      <w:pPr>
+        <w:pStyle w:val="NormalWeb"/>
+        <w:shd w:val="clear" w:color="auto" w:fill="F8F8F8"/>
+        <w:spacing w:before="0" w:beforeAutospacing="0" w:after="102" w:afterAutospacing="0"/>
+        <w:rPr>
+          <w:rFonts w:ascii="HelveticaNeue" w:hAnsi="HelveticaNeue"/>
+          <w:color w:val="000000"/>
+          <w:spacing w:val="3"/>
+          <w:sz w:val="23"/>
+          <w:szCs w:val="23"/>
+        </w:rPr>
+      </w:pPr>
+    </w:p>
+    <w:p>
+      <w:pPr>
+        <w:pStyle w:val="NormalWeb"/>
+        <w:shd w:val="clear" w:color="auto" w:fill="F8F8F8"/>
+        <w:spacing w:before="0" w:beforeAutospacing="0" w:after="102" w:afterAutospacing="0"/>
+        <w:rPr>
+          <w:rFonts w:ascii="HelveticaNeue" w:hAnsi="HelveticaNeue"/>
+          <w:color w:val="000000"/>
+          <w:spacing w:val="3"/>
+          <w:sz w:val="23"/>
+          <w:szCs w:val="23"/>
+        </w:rPr>
+      </w:pPr>
+      <w:proofErr w:type="spellStart"/>
+      <w:r>
+        <w:rPr>
+          <w:rFonts w:ascii="HelveticaNeue" w:hAnsi="HelveticaNeue"/>
+          <w:color w:val="000000"/>
+          <w:spacing w:val="3"/>
+          <w:sz w:val="23"/>
+          <w:szCs w:val="23"/>
+        </w:rPr>
+        <w:t>snowsql</w:t>
+      </w:r>
+      <w:proofErr w:type="spellEnd"/>
+      <w:r>
+        <w:rPr>
+          <w:rFonts w:ascii="HelveticaNeue" w:hAnsi="HelveticaNeue"/>
+          <w:color w:val="000000"/>
+          <w:spacing w:val="3"/>
+          <w:sz w:val="23"/>
+          <w:szCs w:val="23"/>
+        </w:rPr>
+        <w:t xml:space="preserve"> -f </w:t>
+      </w:r>
+      <w:proofErr w:type="spellStart"/>
+      <w:r>
+        <w:rPr>
+          <w:rFonts w:ascii="HelveticaNeue" w:hAnsi="HelveticaNeue"/>
+          <w:color w:val="000000"/>
+          <w:spacing w:val="3"/>
+          <w:sz w:val="23"/>
+          <w:szCs w:val="23"/>
+        </w:rPr>
+        <w:t>snowsql_show_wareshouses.sql</w:t>
+      </w:r>
+      <w:proofErr w:type="spellEnd"/>
+      <w:r>
+        <w:rPr>
+          <w:rFonts w:ascii="HelveticaNeue" w:hAnsi="HelveticaNeue"/>
+          <w:color w:val="000000"/>
+          <w:spacing w:val="3"/>
+          <w:sz w:val="23"/>
+          <w:szCs w:val="23"/>
+        </w:rPr>
+        <w:t xml:space="preserve"> -d </w:t>
+      </w:r>
+      <w:proofErr w:type="spellStart"/>
+      <w:r>
+        <w:rPr>
+          <w:rFonts w:ascii="HelveticaNeue" w:hAnsi="HelveticaNeue"/>
+          <w:color w:val="000000"/>
+          <w:spacing w:val="3"/>
+          <w:sz w:val="23"/>
+          <w:szCs w:val="23"/>
+        </w:rPr>
+        <w:t>unravel_db</w:t>
+      </w:r>
+      <w:proofErr w:type="spellEnd"/>
+      <w:r>
+        <w:rPr>
+          <w:rFonts w:ascii="HelveticaNeue" w:hAnsi="HelveticaNeue"/>
+          <w:color w:val="000000"/>
+          <w:spacing w:val="3"/>
+          <w:sz w:val="23"/>
+          <w:szCs w:val="23"/>
+        </w:rPr>
+        <w:t xml:space="preserve"> -s </w:t>
+      </w:r>
+      <w:proofErr w:type="spellStart"/>
+      <w:r>
+        <w:rPr>
+          <w:rFonts w:ascii="HelveticaNeue" w:hAnsi="HelveticaNeue"/>
+          <w:color w:val="000000"/>
+          <w:spacing w:val="3"/>
+          <w:sz w:val="23"/>
+          <w:szCs w:val="23"/>
+        </w:rPr>
+        <w:t>unravel_schema</w:t>
+      </w:r>
+      <w:proofErr w:type="spellEnd"/>
+      <w:r>
+        <w:rPr>
+          <w:rFonts w:ascii="HelveticaNeue" w:hAnsi="HelveticaNeue"/>
+          <w:color w:val="000000"/>
+          <w:spacing w:val="3"/>
+          <w:sz w:val="23"/>
+          <w:szCs w:val="23"/>
+        </w:rPr>
+        <w:t xml:space="preserve"> -r </w:t>
+      </w:r>
+      <w:proofErr w:type="spellStart"/>
+      <w:r>
+        <w:rPr>
+          <w:rFonts w:ascii="HelveticaNeue" w:hAnsi="HelveticaNeue"/>
+          <w:color w:val="000000"/>
+          <w:spacing w:val="3"/>
+          <w:sz w:val="23"/>
+          <w:szCs w:val="23"/>
+        </w:rPr>
+        <w:t>accountadmin</w:t>
+      </w:r>
+      <w:proofErr w:type="spellEnd"/>
+      <w:r>
+        <w:rPr>
+          <w:rFonts w:ascii="HelveticaNeue" w:hAnsi="HelveticaNeue"/>
+          <w:color w:val="000000"/>
+          <w:spacing w:val="3"/>
+          <w:sz w:val="23"/>
+          <w:szCs w:val="23"/>
+        </w:rPr>
+        <w:t xml:space="preserve"> -a </w:t>
+      </w:r>
       <w:r>
         <w:rPr>
           <w:rFonts w:ascii="AppleSystemUIFont" w:hAnsi="AppleSystemUIFont" w:cs="AppleSystemUIFont"/>
@@ -4979,6 +6214,37 @@
           <w:szCs w:val="26"/>
           <w:lang w:val="en-GB"/>
         </w:rPr>
+        <w:t xml:space="preserve">rtb81672.us-east-1 </w:t>
+      </w:r>
+      <w:r>
+        <w:rPr>
+          <w:rFonts w:ascii="HelveticaNeue" w:hAnsi="HelveticaNeue"/>
+          <w:color w:val="000000"/>
+          <w:spacing w:val="3"/>
+          <w:sz w:val="23"/>
+          <w:szCs w:val="23"/>
+        </w:rPr>
+        <w:t xml:space="preserve">-u </w:t>
+      </w:r>
+      <w:proofErr w:type="spellStart"/>
+      <w:r>
+        <w:rPr>
+          <w:rFonts w:ascii="AppleSystemUIFont" w:hAnsi="AppleSystemUIFont" w:cs="AppleSystemUIFont"/>
+          <w:sz w:val="26"/>
+          <w:szCs w:val="26"/>
+          <w:lang w:val="en-GB"/>
+        </w:rPr>
+        <w:t>unraveluser</w:t>
+      </w:r>
+      <w:proofErr w:type="spellEnd"/>
+      <w:r>
+        <w:rPr>
+          <w:rFonts w:ascii="HelveticaNeue" w:hAnsi="HelveticaNeue"/>
+          <w:color w:val="000000"/>
+          <w:spacing w:val="3"/>
+          <w:sz w:val="23"/>
+          <w:szCs w:val="23"/>
+        </w:rPr>
         <w:t xml:space="preserve"> </w:t>
       </w:r>
       <w:r>
@@ -5022,6 +6288,7 @@
           <w:sz w:val="23"/>
           <w:szCs w:val="23"/>
         </w:rPr>
+        <w:lastRenderedPageBreak/>
         <w:t>output_format</w:t>
       </w:r>
       <w:proofErr w:type="spellEnd"/>
@@ -5111,6 +6378,20 @@
         </w:rPr>
         <w:t>=true</w:t>
       </w:r>
+    </w:p>
+    <w:p>
+      <w:pPr>
+        <w:pStyle w:val="NormalWeb"/>
+        <w:shd w:val="clear" w:color="auto" w:fill="F8F8F8"/>
+        <w:spacing w:before="0" w:beforeAutospacing="0" w:after="102" w:afterAutospacing="0"/>
+        <w:rPr>
+          <w:rFonts w:ascii="HelveticaNeue" w:hAnsi="HelveticaNeue"/>
+          <w:color w:val="000000"/>
+          <w:spacing w:val="3"/>
+          <w:sz w:val="23"/>
+          <w:szCs w:val="23"/>
+        </w:rPr>
+      </w:pPr>
     </w:p>
     <w:p>
       <w:pPr>
@@ -5336,7 +6617,28 @@
                 <w:sz w:val="23"/>
                 <w:szCs w:val="23"/>
               </w:rPr>
-              <w:t>For Windows: Please put the parameter value in double quotes (“”)</w:t>
+              <w:t>For Windows: Please put the parameter value in double quotes (</w:t>
+            </w:r>
+            <w:r>
+              <w:rPr>
+                <w:rFonts w:ascii="Arial" w:hAnsi="Arial" w:cs="Arial"/>
+                <w:color w:val="000000" w:themeColor="text1"/>
+                <w:sz w:val="23"/>
+                <w:szCs w:val="23"/>
+                <w:highlight w:val="lightGray"/>
+                <w:shd w:val="clear" w:color="auto" w:fill="1A1D21"/>
+              </w:rPr>
+              <w:t>""</w:t>
+            </w:r>
+            <w:r>
+              <w:rPr>
+                <w:rFonts w:ascii="HelveticaNeue" w:hAnsi="HelveticaNeue"/>
+                <w:color w:val="000000"/>
+                <w:spacing w:val="3"/>
+                <w:sz w:val="23"/>
+                <w:szCs w:val="23"/>
+              </w:rPr>
+              <w:t>)</w:t>
             </w:r>
           </w:p>
         </w:tc>
@@ -6010,7 +7312,27 @@
                 <w:sz w:val="21"/>
                 <w:szCs w:val="21"/>
               </w:rPr>
-              <w:t>Generated filename should be ‘warehouses.csv’ as mentioned in the command/example. Don’t change the filename here.</w:t>
+              <w:t>Generated filename should be ‘</w:t>
+            </w:r>
+            <w:r>
+              <w:rPr>
+                <w:rFonts w:ascii="HelveticaNeue" w:hAnsi="HelveticaNeue"/>
+                <w:color w:val="FF0000"/>
+                <w:spacing w:val="3"/>
+                <w:sz w:val="21"/>
+                <w:szCs w:val="21"/>
+              </w:rPr>
+              <w:t xml:space="preserve">warehouses.csv’ </w:t>
+            </w:r>
+            <w:r>
+              <w:rPr>
+                <w:rFonts w:ascii="HelveticaNeue" w:hAnsi="HelveticaNeue"/>
+                <w:color w:val="000000"/>
+                <w:spacing w:val="3"/>
+                <w:sz w:val="21"/>
+                <w:szCs w:val="21"/>
+              </w:rPr>
+              <w:t>as mentioned in the command/example. Don’t change the filename here.</w:t>
             </w:r>
           </w:p>
           <w:p>
@@ -6269,7 +7591,6 @@
           <w:sz w:val="23"/>
           <w:szCs w:val="23"/>
         </w:rPr>
-        <w:lastRenderedPageBreak/>
         <w:t>After the script is executed, the warehouse data gets downloaded in CSV format at the specified output location.</w:t>
       </w:r>
     </w:p>
@@ -6295,6 +7616,7 @@
           <w:sz w:val="23"/>
           <w:szCs w:val="23"/>
         </w:rPr>
+        <w:lastRenderedPageBreak/>
         <w:drawing>
           <wp:inline distT="0" distB="0" distL="0" distR="0" wp14:anchorId="4114B016" wp14:editId="0223A832">
             <wp:extent cx="5943600" cy="1544955"/>
@@ -6311,7 +7633,7 @@
                     <pic:cNvPicPr/>
                   </pic:nvPicPr>
                   <pic:blipFill>
-                    <a:blip r:embed="rId13" cstate="print">
+                    <a:blip r:embed="rId16" cstate="print">
                       <a:extLst>
                         <a:ext uri="{28A0092B-C50C-407E-A947-70E740481C1C}">
                           <a14:useLocalDpi xmlns:a14="http://schemas.microsoft.com/office/drawing/2010/main" val="0"/>
@@ -6425,6 +7747,184 @@
           <w:szCs w:val="23"/>
         </w:rPr>
       </w:pPr>
+      <w:r>
+        <w:rPr>
+          <w:rFonts w:ascii="HelveticaNeue" w:hAnsi="HelveticaNeue"/>
+          <w:color w:val="000000"/>
+          <w:spacing w:val="3"/>
+          <w:sz w:val="23"/>
+          <w:szCs w:val="23"/>
+          <w:highlight w:val="lightGray"/>
+        </w:rPr>
+        <w:t>python3 snowflake_query.py --user '</w:t>
+      </w:r>
+      <w:r>
+        <w:rPr>
+          <w:rFonts w:ascii="HelveticaNeue" w:hAnsi="HelveticaNeue"/>
+          <w:color w:val="FF0000"/>
+          <w:spacing w:val="3"/>
+          <w:sz w:val="23"/>
+          <w:szCs w:val="23"/>
+          <w:highlight w:val="lightGray"/>
+        </w:rPr>
+        <w:t>${user}'</w:t>
+      </w:r>
+      <w:r>
+        <w:rPr>
+          <w:rFonts w:ascii="HelveticaNeue" w:hAnsi="HelveticaNeue"/>
+          <w:color w:val="000000"/>
+          <w:spacing w:val="3"/>
+          <w:sz w:val="23"/>
+          <w:szCs w:val="23"/>
+          <w:highlight w:val="lightGray"/>
+        </w:rPr>
+        <w:t xml:space="preserve"> --password '</w:t>
+      </w:r>
+      <w:r>
+        <w:rPr>
+          <w:rFonts w:ascii="HelveticaNeue" w:hAnsi="HelveticaNeue"/>
+          <w:color w:val="FF0000"/>
+          <w:spacing w:val="3"/>
+          <w:sz w:val="23"/>
+          <w:szCs w:val="23"/>
+          <w:highlight w:val="lightGray"/>
+        </w:rPr>
+        <w:t>${password}'</w:t>
+      </w:r>
+      <w:r>
+        <w:rPr>
+          <w:rFonts w:ascii="HelveticaNeue" w:hAnsi="HelveticaNeue"/>
+          <w:color w:val="000000"/>
+          <w:spacing w:val="3"/>
+          <w:sz w:val="23"/>
+          <w:szCs w:val="23"/>
+          <w:highlight w:val="lightGray"/>
+        </w:rPr>
+        <w:t xml:space="preserve"> --account '</w:t>
+      </w:r>
+      <w:r>
+        <w:rPr>
+          <w:rFonts w:ascii="HelveticaNeue" w:hAnsi="HelveticaNeue"/>
+          <w:color w:val="FF0000"/>
+          <w:spacing w:val="3"/>
+          <w:sz w:val="23"/>
+          <w:szCs w:val="23"/>
+          <w:highlight w:val="lightGray"/>
+        </w:rPr>
+        <w:t>${account}'</w:t>
+      </w:r>
+      <w:r>
+        <w:rPr>
+          <w:rFonts w:ascii="HelveticaNeue" w:hAnsi="HelveticaNeue"/>
+          <w:color w:val="000000"/>
+          <w:spacing w:val="3"/>
+          <w:sz w:val="23"/>
+          <w:szCs w:val="23"/>
+          <w:highlight w:val="lightGray"/>
+        </w:rPr>
+        <w:t xml:space="preserve"> --warehouse '</w:t>
+      </w:r>
+      <w:r>
+        <w:rPr>
+          <w:rFonts w:ascii="HelveticaNeue" w:hAnsi="HelveticaNeue"/>
+          <w:color w:val="FF0000"/>
+          <w:spacing w:val="3"/>
+          <w:sz w:val="23"/>
+          <w:szCs w:val="23"/>
+          <w:highlight w:val="lightGray"/>
+        </w:rPr>
+        <w:t>${warehouse}</w:t>
+      </w:r>
+      <w:r>
+        <w:rPr>
+          <w:rFonts w:ascii="HelveticaNeue" w:hAnsi="HelveticaNeue"/>
+          <w:color w:val="000000"/>
+          <w:spacing w:val="3"/>
+          <w:sz w:val="23"/>
+          <w:szCs w:val="23"/>
+          <w:highlight w:val="lightGray"/>
+        </w:rPr>
+        <w:t>' --database '</w:t>
+      </w:r>
+      <w:r>
+        <w:rPr>
+          <w:rFonts w:ascii="HelveticaNeue" w:hAnsi="HelveticaNeue"/>
+          <w:color w:val="FF0000"/>
+          <w:spacing w:val="3"/>
+          <w:sz w:val="23"/>
+          <w:szCs w:val="23"/>
+          <w:highlight w:val="lightGray"/>
+        </w:rPr>
+        <w:t>${</w:t>
+      </w:r>
+      <w:proofErr w:type="spellStart"/>
+      <w:r>
+        <w:rPr>
+          <w:rFonts w:ascii="HelveticaNeue" w:hAnsi="HelveticaNeue"/>
+          <w:color w:val="FF0000"/>
+          <w:spacing w:val="3"/>
+          <w:sz w:val="23"/>
+          <w:szCs w:val="23"/>
+          <w:highlight w:val="lightGray"/>
+        </w:rPr>
+        <w:t>db</w:t>
+      </w:r>
+      <w:proofErr w:type="spellEnd"/>
+      <w:r>
+        <w:rPr>
+          <w:rFonts w:ascii="HelveticaNeue" w:hAnsi="HelveticaNeue"/>
+          <w:color w:val="FF0000"/>
+          <w:spacing w:val="3"/>
+          <w:sz w:val="23"/>
+          <w:szCs w:val="23"/>
+          <w:highlight w:val="lightGray"/>
+        </w:rPr>
+        <w:t>}'</w:t>
+      </w:r>
+      <w:r>
+        <w:rPr>
+          <w:rFonts w:ascii="HelveticaNeue" w:hAnsi="HelveticaNeue"/>
+          <w:color w:val="000000"/>
+          <w:spacing w:val="3"/>
+          <w:sz w:val="23"/>
+          <w:szCs w:val="23"/>
+          <w:highlight w:val="lightGray"/>
+        </w:rPr>
+        <w:t xml:space="preserve"> --schema '</w:t>
+      </w:r>
+      <w:r>
+        <w:rPr>
+          <w:rFonts w:ascii="HelveticaNeue" w:hAnsi="HelveticaNeue"/>
+          <w:color w:val="FF0000"/>
+          <w:spacing w:val="3"/>
+          <w:sz w:val="23"/>
+          <w:szCs w:val="23"/>
+          <w:highlight w:val="lightGray"/>
+        </w:rPr>
+        <w:t>${schema}'</w:t>
+      </w:r>
+      <w:r>
+        <w:rPr>
+          <w:rFonts w:ascii="HelveticaNeue" w:hAnsi="HelveticaNeue"/>
+          <w:color w:val="000000"/>
+          <w:spacing w:val="3"/>
+          <w:sz w:val="23"/>
+          <w:szCs w:val="23"/>
+          <w:highlight w:val="lightGray"/>
+        </w:rPr>
+        <w:t xml:space="preserve"> --out '/opt/unravel' --role </w:t>
+      </w:r>
+      <w:r>
+        <w:rPr>
+          <w:rFonts w:ascii="HelveticaNeue" w:hAnsi="HelveticaNeue"/>
+          <w:color w:val="FF0000"/>
+          <w:spacing w:val="3"/>
+          <w:sz w:val="23"/>
+          <w:szCs w:val="23"/>
+          <w:highlight w:val="lightGray"/>
+        </w:rPr>
+        <w:t>${role}</w:t>
+      </w:r>
     </w:p>
     <w:p>
       <w:pPr>
@@ -6439,212 +7939,6 @@
           <w:szCs w:val="23"/>
         </w:rPr>
       </w:pPr>
-    </w:p>
-    <w:p>
-      <w:pPr>
-        <w:pStyle w:val="NormalWeb"/>
-        <w:shd w:val="clear" w:color="auto" w:fill="F8F8F8"/>
-        <w:spacing w:after="102"/>
-        <w:rPr>
-          <w:rFonts w:ascii="HelveticaNeue" w:hAnsi="HelveticaNeue"/>
-          <w:color w:val="000000"/>
-          <w:spacing w:val="3"/>
-          <w:sz w:val="23"/>
-          <w:szCs w:val="23"/>
-        </w:rPr>
-      </w:pPr>
-      <w:r>
-        <w:rPr>
-          <w:rFonts w:ascii="HelveticaNeue" w:hAnsi="HelveticaNeue"/>
-          <w:color w:val="000000"/>
-          <w:spacing w:val="3"/>
-          <w:sz w:val="23"/>
-          <w:szCs w:val="23"/>
-          <w:highlight w:val="lightGray"/>
-        </w:rPr>
-        <w:t>python3 /opt/script/snowflake_query.py --user '</w:t>
-      </w:r>
-      <w:r>
-        <w:rPr>
-          <w:rFonts w:ascii="HelveticaNeue" w:hAnsi="HelveticaNeue"/>
-          <w:color w:val="FF0000"/>
-          <w:spacing w:val="3"/>
-          <w:sz w:val="23"/>
-          <w:szCs w:val="23"/>
-          <w:highlight w:val="lightGray"/>
-        </w:rPr>
-        <w:t>${user}'</w:t>
-      </w:r>
-      <w:r>
-        <w:rPr>
-          <w:rFonts w:ascii="HelveticaNeue" w:hAnsi="HelveticaNeue"/>
-          <w:color w:val="000000"/>
-          <w:spacing w:val="3"/>
-          <w:sz w:val="23"/>
-          <w:szCs w:val="23"/>
-          <w:highlight w:val="lightGray"/>
-        </w:rPr>
-        <w:t xml:space="preserve"> --password '</w:t>
-      </w:r>
-      <w:r>
-        <w:rPr>
-          <w:rFonts w:ascii="HelveticaNeue" w:hAnsi="HelveticaNeue"/>
-          <w:color w:val="FF0000"/>
-          <w:spacing w:val="3"/>
-          <w:sz w:val="23"/>
-          <w:szCs w:val="23"/>
-          <w:highlight w:val="lightGray"/>
-        </w:rPr>
-        <w:t>${password}'</w:t>
-      </w:r>
-      <w:r>
-        <w:rPr>
-          <w:rFonts w:ascii="HelveticaNeue" w:hAnsi="HelveticaNeue"/>
-          <w:color w:val="000000"/>
-          <w:spacing w:val="3"/>
-          <w:sz w:val="23"/>
-          <w:szCs w:val="23"/>
-          <w:highlight w:val="lightGray"/>
-        </w:rPr>
-        <w:t xml:space="preserve"> --account '</w:t>
-      </w:r>
-      <w:r>
-        <w:rPr>
-          <w:rFonts w:ascii="HelveticaNeue" w:hAnsi="HelveticaNeue"/>
-          <w:color w:val="FF0000"/>
-          <w:spacing w:val="3"/>
-          <w:sz w:val="23"/>
-          <w:szCs w:val="23"/>
-          <w:highlight w:val="lightGray"/>
-        </w:rPr>
-        <w:t>${account}'</w:t>
-      </w:r>
-      <w:r>
-        <w:rPr>
-          <w:rFonts w:ascii="HelveticaNeue" w:hAnsi="HelveticaNeue"/>
-          <w:color w:val="000000"/>
-          <w:spacing w:val="3"/>
-          <w:sz w:val="23"/>
-          <w:szCs w:val="23"/>
-          <w:highlight w:val="lightGray"/>
-        </w:rPr>
-        <w:t xml:space="preserve"> --warehouse '</w:t>
-      </w:r>
-      <w:r>
-        <w:rPr>
-          <w:rFonts w:ascii="HelveticaNeue" w:hAnsi="HelveticaNeue"/>
-          <w:color w:val="FF0000"/>
-          <w:spacing w:val="3"/>
-          <w:sz w:val="23"/>
-          <w:szCs w:val="23"/>
-          <w:highlight w:val="lightGray"/>
-        </w:rPr>
-        <w:t>${warehouse}</w:t>
-      </w:r>
-      <w:r>
-        <w:rPr>
-          <w:rFonts w:ascii="HelveticaNeue" w:hAnsi="HelveticaNeue"/>
-          <w:color w:val="000000"/>
-          <w:spacing w:val="3"/>
-          <w:sz w:val="23"/>
-          <w:szCs w:val="23"/>
-          <w:highlight w:val="lightGray"/>
-        </w:rPr>
-        <w:t>' --database '</w:t>
-      </w:r>
-      <w:r>
-        <w:rPr>
-          <w:rFonts w:ascii="HelveticaNeue" w:hAnsi="HelveticaNeue"/>
-          <w:color w:val="FF0000"/>
-          <w:spacing w:val="3"/>
-          <w:sz w:val="23"/>
-          <w:szCs w:val="23"/>
-          <w:highlight w:val="lightGray"/>
-        </w:rPr>
-        <w:t>${</w:t>
-      </w:r>
-      <w:proofErr w:type="spellStart"/>
-      <w:r>
-        <w:rPr>
-          <w:rFonts w:ascii="HelveticaNeue" w:hAnsi="HelveticaNeue"/>
-          <w:color w:val="FF0000"/>
-          <w:spacing w:val="3"/>
-          <w:sz w:val="23"/>
-          <w:szCs w:val="23"/>
-          <w:highlight w:val="lightGray"/>
-        </w:rPr>
-        <w:t>db</w:t>
-      </w:r>
-      <w:proofErr w:type="spellEnd"/>
-      <w:r>
-        <w:rPr>
-          <w:rFonts w:ascii="HelveticaNeue" w:hAnsi="HelveticaNeue"/>
-          <w:color w:val="FF0000"/>
-          <w:spacing w:val="3"/>
-          <w:sz w:val="23"/>
-          <w:szCs w:val="23"/>
-          <w:highlight w:val="lightGray"/>
-        </w:rPr>
-        <w:t>}'</w:t>
-      </w:r>
-      <w:r>
-        <w:rPr>
-          <w:rFonts w:ascii="HelveticaNeue" w:hAnsi="HelveticaNeue"/>
-          <w:color w:val="000000"/>
-          <w:spacing w:val="3"/>
-          <w:sz w:val="23"/>
-          <w:szCs w:val="23"/>
-          <w:highlight w:val="lightGray"/>
-        </w:rPr>
-        <w:t xml:space="preserve"> --schema '</w:t>
-      </w:r>
-      <w:r>
-        <w:rPr>
-          <w:rFonts w:ascii="HelveticaNeue" w:hAnsi="HelveticaNeue"/>
-          <w:color w:val="FF0000"/>
-          <w:spacing w:val="3"/>
-          <w:sz w:val="23"/>
-          <w:szCs w:val="23"/>
-          <w:highlight w:val="lightGray"/>
-        </w:rPr>
-        <w:t>${schema}'</w:t>
-      </w:r>
-      <w:r>
-        <w:rPr>
-          <w:rFonts w:ascii="HelveticaNeue" w:hAnsi="HelveticaNeue"/>
-          <w:color w:val="000000"/>
-          <w:spacing w:val="3"/>
-          <w:sz w:val="23"/>
-          <w:szCs w:val="23"/>
-          <w:highlight w:val="lightGray"/>
-        </w:rPr>
-        <w:t xml:space="preserve"> --out '/opt/unravel' --role </w:t>
-      </w:r>
-      <w:r>
-        <w:rPr>
-          <w:rFonts w:ascii="HelveticaNeue" w:hAnsi="HelveticaNeue"/>
-          <w:color w:val="FF0000"/>
-          <w:spacing w:val="3"/>
-          <w:sz w:val="23"/>
-          <w:szCs w:val="23"/>
-          <w:highlight w:val="lightGray"/>
-        </w:rPr>
-        <w:t>${role}</w:t>
-      </w:r>
-    </w:p>
-    <w:p>
-      <w:pPr>
-        <w:pStyle w:val="NormalWeb"/>
-        <w:shd w:val="clear" w:color="auto" w:fill="F8F8F8"/>
-        <w:spacing w:after="102"/>
-        <w:rPr>
-          <w:rFonts w:ascii="HelveticaNeue" w:hAnsi="HelveticaNeue"/>
-          <w:color w:val="000000"/>
-          <w:spacing w:val="3"/>
-          <w:sz w:val="23"/>
-          <w:szCs w:val="23"/>
-        </w:rPr>
-      </w:pPr>
       <w:r>
         <w:rPr>
           <w:rFonts w:ascii="HelveticaNeue" w:hAnsi="HelveticaNeue"/>
@@ -6663,6 +7957,46 @@
         <w:spacing w:before="0" w:beforeAutospacing="0" w:after="102" w:afterAutospacing="0"/>
         <w:rPr>
           <w:rFonts w:ascii="HelveticaNeue" w:hAnsi="HelveticaNeue"/>
+          <w:b/>
+          <w:bCs/>
+          <w:color w:val="FF0000"/>
+          <w:spacing w:val="3"/>
+          <w:sz w:val="23"/>
+          <w:szCs w:val="23"/>
+        </w:rPr>
+      </w:pPr>
+      <w:r>
+        <w:rPr>
+          <w:rFonts w:ascii="HelveticaNeue" w:hAnsi="HelveticaNeue"/>
+          <w:b/>
+          <w:bCs/>
+          <w:color w:val="FF0000"/>
+          <w:spacing w:val="3"/>
+          <w:sz w:val="23"/>
+          <w:szCs w:val="23"/>
+        </w:rPr>
+        <w:t xml:space="preserve">Windows </w:t>
+      </w:r>
+      <w:r>
+        <w:rPr>
+          <w:rFonts w:ascii="HelveticaNeue" w:hAnsi="HelveticaNeue"/>
+          <w:b/>
+          <w:bCs/>
+          <w:color w:val="FF0000"/>
+          <w:spacing w:val="3"/>
+          <w:sz w:val="23"/>
+          <w:szCs w:val="23"/>
+        </w:rPr>
+        <w:t xml:space="preserve">: </w:t>
+      </w:r>
+    </w:p>
+    <w:p>
+      <w:pPr>
+        <w:pStyle w:val="NormalWeb"/>
+        <w:shd w:val="clear" w:color="auto" w:fill="F8F8F8"/>
+        <w:spacing w:before="0" w:beforeAutospacing="0" w:after="102" w:afterAutospacing="0"/>
+        <w:rPr>
+          <w:rFonts w:ascii="HelveticaNeue" w:hAnsi="HelveticaNeue"/>
           <w:color w:val="000000"/>
           <w:spacing w:val="3"/>
           <w:sz w:val="23"/>
@@ -6677,9 +8011,19 @@
           <w:szCs w:val="22"/>
           <w:lang w:val="en-GB"/>
         </w:rPr>
-        <w:t>python3 /opt/script/snowflake_query.py --user '</w:t>
+        <w:t>python3 snowflake_query.py --user '</w:t>
       </w:r>
       <w:proofErr w:type="spellStart"/>
+      <w:r>
+        <w:rPr>
+          <w:rFonts w:ascii="AppleSystemUIFont" w:hAnsi="AppleSystemUIFont" w:cs="AppleSystemUIFont"/>
+          <w:sz w:val="26"/>
+          <w:szCs w:val="26"/>
+          <w:lang w:val="en-GB"/>
+        </w:rPr>
+        <w:t>unraveluser</w:t>
+      </w:r>
+      <w:proofErr w:type="spellEnd"/>
       <w:r>
         <w:rPr>
           <w:rFonts w:ascii="Menlo" w:hAnsi="Menlo" w:cs="Menlo"/>
@@ -6688,7 +8032,163 @@
           <w:szCs w:val="22"/>
           <w:lang w:val="en-GB"/>
         </w:rPr>
-        <w:t>smajumdar</w:t>
+        <w:t>' --password 'Password' --account 'rtb81672.us-east-1' --warehouse '</w:t>
+      </w:r>
+      <w:proofErr w:type="spellStart"/>
+      <w:r>
+        <w:rPr>
+          <w:rFonts w:ascii="Menlo" w:hAnsi="Menlo" w:cs="Menlo"/>
+          <w:color w:val="000000"/>
+          <w:sz w:val="22"/>
+          <w:szCs w:val="22"/>
+          <w:lang w:val="en-GB"/>
+        </w:rPr>
+        <w:t>unraveldata</w:t>
+      </w:r>
+      <w:proofErr w:type="spellEnd"/>
+      <w:r>
+        <w:rPr>
+          <w:rFonts w:ascii="Menlo" w:hAnsi="Menlo" w:cs="Menlo"/>
+          <w:color w:val="000000"/>
+          <w:sz w:val="22"/>
+          <w:szCs w:val="22"/>
+          <w:lang w:val="en-GB"/>
+        </w:rPr>
+        <w:t>' --database 'SNOWFLAKE' --schema 'ACCOUNT_USAGE' --out 'C:\opt\</w:t>
+      </w:r>
+      <w:proofErr w:type="spellStart"/>
+      <w:r>
+        <w:rPr>
+          <w:rFonts w:ascii="Menlo" w:hAnsi="Menlo" w:cs="Menlo"/>
+          <w:color w:val="000000"/>
+          <w:sz w:val="22"/>
+          <w:szCs w:val="22"/>
+          <w:lang w:val="en-GB"/>
+        </w:rPr>
+        <w:t>unraveldata</w:t>
+      </w:r>
+      <w:proofErr w:type="spellEnd"/>
+      <w:r>
+        <w:rPr>
+          <w:rFonts w:ascii="Menlo" w:hAnsi="Menlo" w:cs="Menlo"/>
+          <w:color w:val="000000"/>
+          <w:sz w:val="22"/>
+          <w:szCs w:val="22"/>
+          <w:lang w:val="en-GB"/>
+        </w:rPr>
+        <w:t>' --role '</w:t>
+      </w:r>
+      <w:proofErr w:type="spellStart"/>
+      <w:r>
+        <w:rPr>
+          <w:rFonts w:ascii="Menlo" w:hAnsi="Menlo" w:cs="Menlo"/>
+          <w:color w:val="000000"/>
+          <w:sz w:val="22"/>
+          <w:szCs w:val="22"/>
+          <w:lang w:val="en-GB"/>
+        </w:rPr>
+        <w:t>accountadmin</w:t>
+      </w:r>
+      <w:proofErr w:type="spellEnd"/>
+      <w:r>
+        <w:rPr>
+          <w:rFonts w:ascii="Menlo" w:hAnsi="Menlo" w:cs="Menlo"/>
+          <w:color w:val="000000"/>
+          <w:sz w:val="22"/>
+          <w:szCs w:val="22"/>
+          <w:lang w:val="en-GB"/>
+        </w:rPr>
+        <w:t>'</w:t>
+      </w:r>
+    </w:p>
+    <w:p>
+      <w:pPr>
+        <w:pStyle w:val="NormalWeb"/>
+        <w:shd w:val="clear" w:color="auto" w:fill="F8F8F8"/>
+        <w:spacing w:before="0" w:beforeAutospacing="0" w:after="102" w:afterAutospacing="0"/>
+        <w:rPr>
+          <w:rFonts w:ascii="HelveticaNeue" w:hAnsi="HelveticaNeue"/>
+          <w:b/>
+          <w:bCs/>
+          <w:color w:val="FF0000"/>
+          <w:spacing w:val="3"/>
+          <w:sz w:val="23"/>
+          <w:szCs w:val="23"/>
+        </w:rPr>
+      </w:pPr>
+    </w:p>
+    <w:p>
+      <w:pPr>
+        <w:pStyle w:val="NormalWeb"/>
+        <w:shd w:val="clear" w:color="auto" w:fill="F8F8F8"/>
+        <w:spacing w:before="0" w:beforeAutospacing="0" w:after="102" w:afterAutospacing="0"/>
+        <w:rPr>
+          <w:rFonts w:ascii="HelveticaNeue" w:hAnsi="HelveticaNeue"/>
+          <w:b/>
+          <w:bCs/>
+          <w:color w:val="FF0000"/>
+          <w:spacing w:val="3"/>
+          <w:sz w:val="23"/>
+          <w:szCs w:val="23"/>
+        </w:rPr>
+      </w:pPr>
+      <w:r>
+        <w:rPr>
+          <w:rFonts w:ascii="HelveticaNeue" w:hAnsi="HelveticaNeue"/>
+          <w:b/>
+          <w:bCs/>
+          <w:color w:val="FF0000"/>
+          <w:spacing w:val="3"/>
+          <w:sz w:val="23"/>
+          <w:szCs w:val="23"/>
+        </w:rPr>
+        <w:t xml:space="preserve">Mac / Linux </w:t>
+      </w:r>
+      <w:r>
+        <w:rPr>
+          <w:rFonts w:ascii="HelveticaNeue" w:hAnsi="HelveticaNeue"/>
+          <w:b/>
+          <w:bCs/>
+          <w:color w:val="FF0000"/>
+          <w:spacing w:val="3"/>
+          <w:sz w:val="23"/>
+          <w:szCs w:val="23"/>
+        </w:rPr>
+        <w:t xml:space="preserve">: </w:t>
+      </w:r>
+    </w:p>
+    <w:p>
+      <w:pPr>
+        <w:pStyle w:val="NormalWeb"/>
+        <w:shd w:val="clear" w:color="auto" w:fill="F8F8F8"/>
+        <w:spacing w:before="0" w:beforeAutospacing="0" w:after="102" w:afterAutospacing="0"/>
+        <w:rPr>
+          <w:rFonts w:ascii="HelveticaNeue" w:hAnsi="HelveticaNeue"/>
+          <w:color w:val="000000"/>
+          <w:spacing w:val="3"/>
+          <w:sz w:val="23"/>
+          <w:szCs w:val="23"/>
+        </w:rPr>
+      </w:pPr>
+      <w:r>
+        <w:rPr>
+          <w:rFonts w:ascii="Menlo" w:hAnsi="Menlo" w:cs="Menlo"/>
+          <w:color w:val="000000"/>
+          <w:sz w:val="22"/>
+          <w:szCs w:val="22"/>
+          <w:lang w:val="en-GB"/>
+        </w:rPr>
+        <w:t>python3 snowflake_query.py --user '</w:t>
+      </w:r>
+      <w:proofErr w:type="spellStart"/>
+      <w:r>
+        <w:rPr>
+          <w:rFonts w:ascii="AppleSystemUIFont" w:hAnsi="AppleSystemUIFont" w:cs="AppleSystemUIFont"/>
+          <w:sz w:val="26"/>
+          <w:szCs w:val="26"/>
+          <w:lang w:val="en-GB"/>
+        </w:rPr>
+        <w:t>unraveluser</w:t>
       </w:r>
       <w:proofErr w:type="spellEnd"/>
       <w:r>
@@ -7202,6 +8702,7 @@
                 <w:szCs w:val="21"/>
                 <w:bdr w:val="none" w:sz="0" w:space="0" w:color="auto" w:frame="1"/>
               </w:rPr>
+              <w:lastRenderedPageBreak/>
               <w:t>--role</w:t>
             </w:r>
           </w:p>
@@ -7275,7 +8776,6 @@
                 <w:szCs w:val="21"/>
                 <w:bdr w:val="none" w:sz="0" w:space="0" w:color="auto" w:frame="1"/>
               </w:rPr>
-              <w:lastRenderedPageBreak/>
               <w:t>--account</w:t>
             </w:r>
           </w:p>
@@ -7424,7 +8924,7 @@
                     <pic:cNvPicPr/>
                   </pic:nvPicPr>
                   <pic:blipFill>
-                    <a:blip r:embed="rId14"/>
+                    <a:blip r:embed="rId17"/>
                     <a:stretch>
                       <a:fillRect/>
                     </a:stretch>
@@ -7494,7 +8994,7 @@
                     <pic:cNvPicPr/>
                   </pic:nvPicPr>
                   <pic:blipFill>
-                    <a:blip r:embed="rId15">
+                    <a:blip r:embed="rId18">
                       <a:extLst>
                         <a:ext uri="{28A0092B-C50C-407E-A947-70E740481C1C}">
                           <a14:useLocalDpi xmlns:a14="http://schemas.microsoft.com/office/drawing/2010/main" val="0"/>
@@ -7548,7 +9048,7 @@
       </w:pPr>
     </w:p>
     <w:p>
-      <w:hyperlink r:id="rId16" w:history="1">
+      <w:hyperlink r:id="rId19" w:history="1">
         <w:r>
           <w:rPr>
             <w:rStyle w:val="Hyperlink"/>
@@ -7561,9 +9061,9 @@
     <w:p/>
     <w:p/>
     <w:sectPr>
-      <w:headerReference w:type="even" r:id="rId17"/>
-      <w:headerReference w:type="default" r:id="rId18"/>
-      <w:footerReference w:type="default" r:id="rId19"/>
+      <w:headerReference w:type="even" r:id="rId20"/>
+      <w:headerReference w:type="default" r:id="rId21"/>
+      <w:footerReference w:type="default" r:id="rId22"/>
       <w:pgSz w:w="12240" w:h="15840"/>
       <w:pgMar w:top="1440" w:right="1440" w:bottom="1319" w:left="1440" w:header="624" w:footer="720" w:gutter="0"/>
       <w:pgNumType w:start="1"/>
@@ -9364,6 +10864,7 @@
   <w:style w:type="character" w:default="1" w:styleId="DefaultParagraphFont">
     <w:name w:val="Default Paragraph Font"/>
     <w:uiPriority w:val="1"/>
+    <w:semiHidden/>
     <w:unhideWhenUsed/>
   </w:style>
   <w:style w:type="table" w:default="1" w:styleId="TableNormal">
@@ -11569,6 +13070,10 @@
 </go:gDocsCustomXmlDataStorage>
 </file>
 
+<file path=customXml/item2.xml><?xml version="1.0" encoding="utf-8"?>
+<b:Sources xmlns:b="http://schemas.openxmlformats.org/officeDocument/2006/bibliography" xmlns="http://schemas.openxmlformats.org/officeDocument/2006/bibliography" SelectedStyle="/APASixthEditionOfficeOnline.xsl" StyleName="APA" Version="6"/>
+</file>
+
 <file path=customXml/itemProps1.xml><?xml version="1.0" encoding="utf-8"?>
 <ds:datastoreItem xmlns:ds="http://schemas.openxmlformats.org/officeDocument/2006/customXml" ds:itemID="{11111111-1234-1234-1234-123412341234}">
   <ds:schemaRefs>
@@ -11576,4 +13081,12 @@
     <ds:schemaRef ds:uri="http://schemas.openxmlformats.org/officeDocument/2006/relationships"/>
   </ds:schemaRefs>
 </ds:datastoreItem>
+</file>
+
+<file path=customXml/itemProps2.xml><?xml version="1.0" encoding="utf-8"?>
+<ds:datastoreItem xmlns:ds="http://schemas.openxmlformats.org/officeDocument/2006/customXml" ds:itemID="{D70AAAFB-0652-B94E-AFDB-89D1E782BED5}">
+  <ds:schemaRefs>
+    <ds:schemaRef ds:uri="http://schemas.openxmlformats.org/officeDocument/2006/bibliography"/>
+  </ds:schemaRefs>
+</ds:datastoreItem>
 </file>
</xml_diff>